<commit_message>
Job index scraping update
</commit_message>
<xml_diff>
--- a/Exam ideas and requirements.docx
+++ b/Exam ideas and requirements.docx
@@ -1,6 +1,6 @@
 
 <file path=word/document.xml><?xml version="1.0" encoding="utf-8"?>
-<w:document xmlns:wpc="http://schemas.microsoft.com/office/word/2010/wordprocessingCanvas" xmlns:cx="http://schemas.microsoft.com/office/drawing/2014/chartex" xmlns:cx1="http://schemas.microsoft.com/office/drawing/2015/9/8/chartex" xmlns:cx2="http://schemas.microsoft.com/office/drawing/2015/10/21/chartex" xmlns:cx3="http://schemas.microsoft.com/office/drawing/2016/5/9/chartex" xmlns:cx4="http://schemas.microsoft.com/office/drawing/2016/5/10/chartex" xmlns:cx5="http://schemas.microsoft.com/office/drawing/2016/5/11/chartex" xmlns:cx6="http://schemas.microsoft.com/office/drawing/2016/5/12/chartex" xmlns:cx7="http://schemas.microsoft.com/office/drawing/2016/5/13/chartex" xmlns:cx8="http://schemas.microsoft.com/office/drawing/2016/5/14/chartex" xmlns:mc="http://schemas.openxmlformats.org/markup-compatibility/2006" xmlns:aink="http://schemas.microsoft.com/office/drawing/2016/ink" xmlns:am3d="http://schemas.microsoft.com/office/drawing/2017/model3d" xmlns:o="urn:schemas-microsoft-com:office:office" xmlns:r="http://schemas.openxmlformats.org/officeDocument/2006/relationships" xmlns:m="http://schemas.openxmlformats.org/officeDocument/2006/math" xmlns:v="urn:schemas-microsoft-com:vml" xmlns:wp14="http://schemas.microsoft.com/office/word/2010/wordprocessingDrawing" xmlns:wp="http://schemas.openxmlformats.org/drawingml/2006/wordprocessingDrawing" xmlns:w10="urn:schemas-microsoft-com:office:word" xmlns:w="http://schemas.openxmlformats.org/wordprocessingml/2006/main" xmlns:w14="http://schemas.microsoft.com/office/word/2010/wordml" xmlns:w15="http://schemas.microsoft.com/office/word/2012/wordml" xmlns:w16cid="http://schemas.microsoft.com/office/word/2016/wordml/cid" xmlns:w16se="http://schemas.microsoft.com/office/word/2015/wordml/symex" xmlns:wpg="http://schemas.microsoft.com/office/word/2010/wordprocessingGroup" xmlns:wpi="http://schemas.microsoft.com/office/word/2010/wordprocessingInk" xmlns:wne="http://schemas.microsoft.com/office/word/2006/wordml" xmlns:wps="http://schemas.microsoft.com/office/word/2010/wordprocessingShape" mc:Ignorable="w14 w15 w16se w16cid wp14">
+<w:document xmlns:wpc="http://schemas.microsoft.com/office/word/2010/wordprocessingCanvas" xmlns:cx="http://schemas.microsoft.com/office/drawing/2014/chartex" xmlns:cx1="http://schemas.microsoft.com/office/drawing/2015/9/8/chartex" xmlns:cx2="http://schemas.microsoft.com/office/drawing/2015/10/21/chartex" xmlns:cx3="http://schemas.microsoft.com/office/drawing/2016/5/9/chartex" xmlns:cx4="http://schemas.microsoft.com/office/drawing/2016/5/10/chartex" xmlns:cx5="http://schemas.microsoft.com/office/drawing/2016/5/11/chartex" xmlns:cx6="http://schemas.microsoft.com/office/drawing/2016/5/12/chartex" xmlns:cx7="http://schemas.microsoft.com/office/drawing/2016/5/13/chartex" xmlns:cx8="http://schemas.microsoft.com/office/drawing/2016/5/14/chartex" xmlns:mc="http://schemas.openxmlformats.org/markup-compatibility/2006" xmlns:aink="http://schemas.microsoft.com/office/drawing/2016/ink" xmlns:am3d="http://schemas.microsoft.com/office/drawing/2017/model3d" xmlns:o="urn:schemas-microsoft-com:office:office" xmlns:r="http://schemas.openxmlformats.org/officeDocument/2006/relationships" xmlns:m="http://schemas.openxmlformats.org/officeDocument/2006/math" xmlns:v="urn:schemas-microsoft-com:vml" xmlns:wp14="http://schemas.microsoft.com/office/word/2010/wordprocessingDrawing" xmlns:wp="http://schemas.openxmlformats.org/drawingml/2006/wordprocessingDrawing" xmlns:w10="urn:schemas-microsoft-com:office:word" xmlns:w="http://schemas.openxmlformats.org/wordprocessingml/2006/main" xmlns:w14="http://schemas.microsoft.com/office/word/2010/wordml" xmlns:w15="http://schemas.microsoft.com/office/word/2012/wordml" xmlns:w16cex="http://schemas.microsoft.com/office/word/2018/wordml/cex" xmlns:w16cid="http://schemas.microsoft.com/office/word/2016/wordml/cid" xmlns:w16="http://schemas.microsoft.com/office/word/2018/wordml" xmlns:w16se="http://schemas.microsoft.com/office/word/2015/wordml/symex" xmlns:wpg="http://schemas.microsoft.com/office/word/2010/wordprocessingGroup" xmlns:wpi="http://schemas.microsoft.com/office/word/2010/wordprocessingInk" xmlns:wne="http://schemas.microsoft.com/office/word/2006/wordml" xmlns:wps="http://schemas.microsoft.com/office/word/2010/wordprocessingShape" mc:Ignorable="w14 w15 w16se w16cid w16 w16cex wp14">
   <w:body>
     <w:p>
       <w:pPr>
@@ -30,17 +30,27 @@
           <w:szCs w:val="24"/>
           <w:lang w:val="en-US" w:eastAsia="da-DK"/>
         </w:rPr>
-        <w:t>Expansion of the</w:t>
-      </w:r>
-      <w:r>
-        <w:rPr>
-          <w:rFonts w:ascii="Helvetica" w:eastAsia="Times New Roman" w:hAnsi="Helvetica" w:cs="Helvetica"/>
-          <w:kern w:val="36"/>
-          <w:sz w:val="24"/>
-          <w:szCs w:val="24"/>
-          <w:lang w:val="en-US" w:eastAsia="da-DK"/>
-        </w:rPr>
-        <w:t xml:space="preserve"> remote labour market p</w:t>
+        <w:t xml:space="preserve">Expansion of </w:t>
+      </w:r>
+      <w:r>
+        <w:rPr>
+          <w:rFonts w:ascii="Helvetica" w:eastAsia="Times New Roman" w:hAnsi="Helvetica" w:cs="Helvetica"/>
+          <w:kern w:val="36"/>
+          <w:sz w:val="24"/>
+          <w:szCs w:val="24"/>
+          <w:lang w:val="en-US" w:eastAsia="da-DK"/>
+        </w:rPr>
+        <w:t xml:space="preserve">the </w:t>
+      </w:r>
+      <w:r>
+        <w:rPr>
+          <w:rFonts w:ascii="Helvetica" w:eastAsia="Times New Roman" w:hAnsi="Helvetica" w:cs="Helvetica"/>
+          <w:kern w:val="36"/>
+          <w:sz w:val="24"/>
+          <w:szCs w:val="24"/>
+          <w:lang w:val="en-US" w:eastAsia="da-DK"/>
+        </w:rPr>
+        <w:t>remote labour market p</w:t>
       </w:r>
       <w:r>
         <w:rPr>
@@ -65,7 +75,7 @@
     </w:p>
     <w:p>
       <w:pPr>
-        <w:pStyle w:val="Listeafsnit"/>
+        <w:pStyle w:val="ListParagraph"/>
         <w:numPr>
           <w:ilvl w:val="0"/>
           <w:numId w:val="4"/>
@@ -95,7 +105,21 @@
     </w:p>
     <w:p>
       <w:pPr>
-        <w:pStyle w:val="Listeafsnit"/>
+        <w:pStyle w:val="ListParagraph"/>
+        <w:rPr>
+          <w:rFonts w:ascii="Helvetica" w:eastAsia="Times New Roman" w:hAnsi="Helvetica" w:cs="Helvetica"/>
+          <w:b/>
+          <w:bCs/>
+          <w:kern w:val="36"/>
+          <w:sz w:val="24"/>
+          <w:szCs w:val="24"/>
+          <w:lang w:val="en-US" w:eastAsia="da-DK"/>
+        </w:rPr>
+      </w:pPr>
+    </w:p>
+    <w:p>
+      <w:pPr>
+        <w:pStyle w:val="ListParagraph"/>
         <w:rPr>
           <w:rFonts w:ascii="Helvetica" w:eastAsia="Times New Roman" w:hAnsi="Helvetica" w:cs="Helvetica"/>
           <w:kern w:val="36"/>
@@ -139,19 +163,19 @@
     </w:p>
     <w:p>
       <w:pPr>
-        <w:pStyle w:val="Listeafsnit"/>
-        <w:rPr>
-          <w:rFonts w:ascii="Helvetica" w:eastAsia="Times New Roman" w:hAnsi="Helvetica" w:cs="Helvetica"/>
-          <w:kern w:val="36"/>
-          <w:sz w:val="24"/>
-          <w:szCs w:val="24"/>
-          <w:lang w:val="en-US" w:eastAsia="da-DK"/>
-        </w:rPr>
-      </w:pPr>
-    </w:p>
-    <w:p>
-      <w:pPr>
-        <w:pStyle w:val="Listeafsnit"/>
+        <w:pStyle w:val="ListParagraph"/>
+        <w:rPr>
+          <w:rFonts w:ascii="Helvetica" w:eastAsia="Times New Roman" w:hAnsi="Helvetica" w:cs="Helvetica"/>
+          <w:kern w:val="36"/>
+          <w:sz w:val="24"/>
+          <w:szCs w:val="24"/>
+          <w:lang w:val="en-US" w:eastAsia="da-DK"/>
+        </w:rPr>
+      </w:pPr>
+    </w:p>
+    <w:p>
+      <w:pPr>
+        <w:pStyle w:val="ListParagraph"/>
         <w:numPr>
           <w:ilvl w:val="0"/>
           <w:numId w:val="4"/>
@@ -181,7 +205,19 @@
     </w:p>
     <w:p>
       <w:pPr>
-        <w:pStyle w:val="Listeafsnit"/>
+        <w:pStyle w:val="ListParagraph"/>
+        <w:rPr>
+          <w:rFonts w:ascii="Helvetica" w:eastAsia="Times New Roman" w:hAnsi="Helvetica" w:cs="Helvetica"/>
+          <w:kern w:val="36"/>
+          <w:sz w:val="24"/>
+          <w:szCs w:val="24"/>
+          <w:lang w:val="en-US" w:eastAsia="da-DK"/>
+        </w:rPr>
+      </w:pPr>
+    </w:p>
+    <w:p>
+      <w:pPr>
+        <w:pStyle w:val="ListParagraph"/>
         <w:rPr>
           <w:rFonts w:ascii="Helvetica" w:eastAsia="Times New Roman" w:hAnsi="Helvetica" w:cs="Helvetica"/>
           <w:kern w:val="36"/>
@@ -248,37 +284,207 @@
           <w:szCs w:val="24"/>
           <w:lang w:val="en-US" w:eastAsia="da-DK"/>
         </w:rPr>
-        <w:t xml:space="preserve">whether there has been a significant increase in the number of job openings </w:t>
-      </w:r>
-      <w:r>
-        <w:rPr>
-          <w:rFonts w:ascii="Helvetica" w:eastAsia="Times New Roman" w:hAnsi="Helvetica" w:cs="Helvetica"/>
-          <w:kern w:val="36"/>
-          <w:sz w:val="24"/>
-          <w:szCs w:val="24"/>
-          <w:lang w:val="en-US" w:eastAsia="da-DK"/>
-        </w:rPr>
-        <w:t>with the</w:t>
-      </w:r>
-      <w:r>
-        <w:rPr>
-          <w:rFonts w:ascii="Helvetica" w:eastAsia="Times New Roman" w:hAnsi="Helvetica" w:cs="Helvetica"/>
-          <w:kern w:val="36"/>
-          <w:sz w:val="24"/>
-          <w:szCs w:val="24"/>
-          <w:lang w:val="en-US" w:eastAsia="da-DK"/>
-        </w:rPr>
-        <w:t xml:space="preserve"> option of working remotely </w:t>
-      </w:r>
-      <w:r>
-        <w:rPr>
-          <w:rFonts w:ascii="Helvetica" w:eastAsia="Times New Roman" w:hAnsi="Helvetica" w:cs="Helvetica"/>
-          <w:kern w:val="36"/>
-          <w:sz w:val="24"/>
-          <w:szCs w:val="24"/>
-          <w:lang w:val="en-US" w:eastAsia="da-DK"/>
-        </w:rPr>
-        <w:t>during the period xxxx-2020</w:t>
+        <w:t>the trend</w:t>
+      </w:r>
+      <w:r>
+        <w:rPr>
+          <w:rFonts w:ascii="Helvetica" w:eastAsia="Times New Roman" w:hAnsi="Helvetica" w:cs="Helvetica"/>
+          <w:kern w:val="36"/>
+          <w:sz w:val="24"/>
+          <w:szCs w:val="24"/>
+          <w:lang w:val="en-US" w:eastAsia="da-DK"/>
+        </w:rPr>
+        <w:t xml:space="preserve"> in job </w:t>
+      </w:r>
+      <w:r>
+        <w:rPr>
+          <w:rFonts w:ascii="Helvetica" w:eastAsia="Times New Roman" w:hAnsi="Helvetica" w:cs="Helvetica"/>
+          <w:kern w:val="36"/>
+          <w:sz w:val="24"/>
+          <w:szCs w:val="24"/>
+          <w:lang w:val="en-US" w:eastAsia="da-DK"/>
+        </w:rPr>
+        <w:t>postings</w:t>
+      </w:r>
+      <w:r>
+        <w:rPr>
+          <w:rFonts w:ascii="Helvetica" w:eastAsia="Times New Roman" w:hAnsi="Helvetica" w:cs="Helvetica"/>
+          <w:kern w:val="36"/>
+          <w:sz w:val="24"/>
+          <w:szCs w:val="24"/>
+          <w:lang w:val="en-US" w:eastAsia="da-DK"/>
+        </w:rPr>
+        <w:t xml:space="preserve"> </w:t>
+      </w:r>
+      <w:r>
+        <w:rPr>
+          <w:rFonts w:ascii="Helvetica" w:eastAsia="Times New Roman" w:hAnsi="Helvetica" w:cs="Helvetica"/>
+          <w:kern w:val="36"/>
+          <w:sz w:val="24"/>
+          <w:szCs w:val="24"/>
+          <w:lang w:val="en-US" w:eastAsia="da-DK"/>
+        </w:rPr>
+        <w:t xml:space="preserve">that include the </w:t>
+      </w:r>
+      <w:r>
+        <w:rPr>
+          <w:rFonts w:ascii="Helvetica" w:eastAsia="Times New Roman" w:hAnsi="Helvetica" w:cs="Helvetica"/>
+          <w:kern w:val="36"/>
+          <w:sz w:val="24"/>
+          <w:szCs w:val="24"/>
+          <w:lang w:val="en-US" w:eastAsia="da-DK"/>
+        </w:rPr>
+        <w:t xml:space="preserve">option of working remotely both in absolute numbers but also relative to the total number of job postings. </w:t>
+      </w:r>
+      <w:r>
+        <w:rPr>
+          <w:rFonts w:ascii="Helvetica" w:eastAsia="Times New Roman" w:hAnsi="Helvetica" w:cs="Helvetica"/>
+          <w:kern w:val="36"/>
+          <w:sz w:val="24"/>
+          <w:szCs w:val="24"/>
+          <w:lang w:val="en-US" w:eastAsia="da-DK"/>
+        </w:rPr>
+        <w:t>This is done merely to confirm</w:t>
+      </w:r>
+      <w:r>
+        <w:rPr>
+          <w:rFonts w:ascii="Helvetica" w:eastAsia="Times New Roman" w:hAnsi="Helvetica" w:cs="Helvetica"/>
+          <w:kern w:val="36"/>
+          <w:sz w:val="24"/>
+          <w:szCs w:val="24"/>
+          <w:lang w:val="en-US" w:eastAsia="da-DK"/>
+        </w:rPr>
+        <w:t xml:space="preserve"> </w:t>
+      </w:r>
+      <w:r>
+        <w:rPr>
+          <w:rFonts w:ascii="Helvetica" w:eastAsia="Times New Roman" w:hAnsi="Helvetica" w:cs="Helvetica"/>
+          <w:kern w:val="36"/>
+          <w:sz w:val="24"/>
+          <w:szCs w:val="24"/>
+          <w:lang w:val="en-US" w:eastAsia="da-DK"/>
+        </w:rPr>
+        <w:t xml:space="preserve">(at least </w:t>
+      </w:r>
+      <w:r>
+        <w:rPr>
+          <w:rFonts w:ascii="Helvetica" w:eastAsia="Times New Roman" w:hAnsi="Helvetica" w:cs="Helvetica"/>
+          <w:kern w:val="36"/>
+          <w:sz w:val="24"/>
+          <w:szCs w:val="24"/>
+          <w:lang w:val="en-US" w:eastAsia="da-DK"/>
+        </w:rPr>
+        <w:t>superficially</w:t>
+      </w:r>
+      <w:r>
+        <w:rPr>
+          <w:rFonts w:ascii="Helvetica" w:eastAsia="Times New Roman" w:hAnsi="Helvetica" w:cs="Helvetica"/>
+          <w:kern w:val="36"/>
+          <w:sz w:val="24"/>
+          <w:szCs w:val="24"/>
+          <w:lang w:val="en-US" w:eastAsia="da-DK"/>
+        </w:rPr>
+        <w:t>)</w:t>
+      </w:r>
+      <w:r>
+        <w:rPr>
+          <w:rFonts w:ascii="Helvetica" w:eastAsia="Times New Roman" w:hAnsi="Helvetica" w:cs="Helvetica"/>
+          <w:kern w:val="36"/>
+          <w:sz w:val="24"/>
+          <w:szCs w:val="24"/>
+          <w:lang w:val="en-US" w:eastAsia="da-DK"/>
+        </w:rPr>
+        <w:t xml:space="preserve"> </w:t>
+      </w:r>
+      <w:r>
+        <w:rPr>
+          <w:rFonts w:ascii="Helvetica" w:eastAsia="Times New Roman" w:hAnsi="Helvetica" w:cs="Helvetica"/>
+          <w:kern w:val="36"/>
+          <w:sz w:val="24"/>
+          <w:szCs w:val="24"/>
+          <w:lang w:val="en-US" w:eastAsia="da-DK"/>
+        </w:rPr>
+        <w:t xml:space="preserve">the trend that many media outlets </w:t>
+      </w:r>
+      <w:r>
+        <w:rPr>
+          <w:rFonts w:ascii="Helvetica" w:eastAsia="Times New Roman" w:hAnsi="Helvetica" w:cs="Helvetica"/>
+          <w:kern w:val="36"/>
+          <w:sz w:val="24"/>
+          <w:szCs w:val="24"/>
+          <w:lang w:val="en-US" w:eastAsia="da-DK"/>
+        </w:rPr>
+        <w:t xml:space="preserve">and academics have foreseen </w:t>
+      </w:r>
+      <w:r>
+        <w:rPr>
+          <w:rFonts w:ascii="Helvetica" w:eastAsia="Times New Roman" w:hAnsi="Helvetica" w:cs="Helvetica"/>
+          <w:kern w:val="36"/>
+          <w:sz w:val="24"/>
+          <w:szCs w:val="24"/>
+          <w:lang w:val="en-US" w:eastAsia="da-DK"/>
+        </w:rPr>
+        <w:t>where</w:t>
+      </w:r>
+      <w:r>
+        <w:rPr>
+          <w:rFonts w:ascii="Helvetica" w:eastAsia="Times New Roman" w:hAnsi="Helvetica" w:cs="Helvetica"/>
+          <w:kern w:val="36"/>
+          <w:sz w:val="24"/>
+          <w:szCs w:val="24"/>
+          <w:lang w:val="en-US" w:eastAsia="da-DK"/>
+        </w:rPr>
+        <w:t>by</w:t>
+      </w:r>
+      <w:r>
+        <w:rPr>
+          <w:rFonts w:ascii="Helvetica" w:eastAsia="Times New Roman" w:hAnsi="Helvetica" w:cs="Helvetica"/>
+          <w:kern w:val="36"/>
+          <w:sz w:val="24"/>
+          <w:szCs w:val="24"/>
+          <w:lang w:val="en-US" w:eastAsia="da-DK"/>
+        </w:rPr>
+        <w:t xml:space="preserve"> t</w:t>
+      </w:r>
+      <w:r>
+        <w:rPr>
+          <w:rFonts w:ascii="Helvetica" w:eastAsia="Times New Roman" w:hAnsi="Helvetica" w:cs="Helvetica"/>
+          <w:kern w:val="36"/>
+          <w:sz w:val="24"/>
+          <w:szCs w:val="24"/>
+          <w:lang w:val="en-US" w:eastAsia="da-DK"/>
+        </w:rPr>
+        <w:t>he option of working remotely</w:t>
+      </w:r>
+      <w:r>
+        <w:rPr>
+          <w:rFonts w:ascii="Helvetica" w:eastAsia="Times New Roman" w:hAnsi="Helvetica" w:cs="Helvetica"/>
+          <w:kern w:val="36"/>
+          <w:sz w:val="24"/>
+          <w:szCs w:val="24"/>
+          <w:lang w:val="en-US" w:eastAsia="da-DK"/>
+        </w:rPr>
+        <w:t xml:space="preserve"> </w:t>
+      </w:r>
+      <w:r>
+        <w:rPr>
+          <w:rFonts w:ascii="Helvetica" w:eastAsia="Times New Roman" w:hAnsi="Helvetica" w:cs="Helvetica"/>
+          <w:kern w:val="36"/>
+          <w:sz w:val="24"/>
+          <w:szCs w:val="24"/>
+          <w:lang w:val="en-US" w:eastAsia="da-DK"/>
+        </w:rPr>
+        <w:t xml:space="preserve">is </w:t>
+      </w:r>
+      <w:r>
+        <w:rPr>
+          <w:rFonts w:ascii="Helvetica" w:eastAsia="Times New Roman" w:hAnsi="Helvetica" w:cs="Helvetica"/>
+          <w:kern w:val="36"/>
+          <w:sz w:val="24"/>
+          <w:szCs w:val="24"/>
+          <w:lang w:val="en-US" w:eastAsia="da-DK"/>
+        </w:rPr>
+        <w:t>becoming increasingly available</w:t>
       </w:r>
       <w:r>
         <w:rPr>
@@ -290,15 +496,49 @@
         </w:rPr>
         <w:t xml:space="preserve">. </w:t>
       </w:r>
-      <w:r>
-        <w:rPr>
-          <w:rFonts w:ascii="Helvetica" w:eastAsia="Times New Roman" w:hAnsi="Helvetica" w:cs="Helvetica"/>
-          <w:kern w:val="36"/>
-          <w:sz w:val="24"/>
-          <w:szCs w:val="24"/>
-          <w:lang w:val="en-US" w:eastAsia="da-DK"/>
-        </w:rPr>
-        <w:t xml:space="preserve">Specifically, we use webscraping of job descriptions of current and historic job postings from </w:t>
+    </w:p>
+    <w:p>
+      <w:pPr>
+        <w:pStyle w:val="ListParagraph"/>
+        <w:rPr>
+          <w:rFonts w:ascii="Helvetica" w:eastAsia="Times New Roman" w:hAnsi="Helvetica" w:cs="Helvetica"/>
+          <w:kern w:val="36"/>
+          <w:sz w:val="24"/>
+          <w:szCs w:val="24"/>
+          <w:lang w:val="en-US" w:eastAsia="da-DK"/>
+        </w:rPr>
+      </w:pPr>
+    </w:p>
+    <w:p>
+      <w:pPr>
+        <w:pStyle w:val="ListParagraph"/>
+        <w:rPr>
+          <w:rFonts w:ascii="Helvetica" w:eastAsia="Times New Roman" w:hAnsi="Helvetica" w:cs="Helvetica"/>
+          <w:kern w:val="36"/>
+          <w:sz w:val="24"/>
+          <w:szCs w:val="24"/>
+          <w:lang w:val="en-US" w:eastAsia="da-DK"/>
+        </w:rPr>
+      </w:pPr>
+      <w:r>
+        <w:rPr>
+          <w:rFonts w:ascii="Helvetica" w:eastAsia="Times New Roman" w:hAnsi="Helvetica" w:cs="Helvetica"/>
+          <w:kern w:val="36"/>
+          <w:sz w:val="24"/>
+          <w:szCs w:val="24"/>
+          <w:lang w:val="en-US" w:eastAsia="da-DK"/>
+        </w:rPr>
+        <w:t xml:space="preserve">we will first need scrape </w:t>
+      </w:r>
+      <w:r>
+        <w:rPr>
+          <w:rFonts w:ascii="Helvetica" w:eastAsia="Times New Roman" w:hAnsi="Helvetica" w:cs="Helvetica"/>
+          <w:kern w:val="36"/>
+          <w:sz w:val="24"/>
+          <w:szCs w:val="24"/>
+          <w:lang w:val="en-US" w:eastAsia="da-DK"/>
+        </w:rPr>
+        <w:t xml:space="preserve">the job portal </w:t>
       </w:r>
       <w:hyperlink r:id="rId5" w:history="1">
         <w:r>
@@ -321,67 +561,273 @@
           <w:szCs w:val="24"/>
           <w:lang w:val="en-US" w:eastAsia="da-DK"/>
         </w:rPr>
-        <w:t xml:space="preserve"> and we search for words related to remote work such as “hjemmearbejde, hjemmekontor, arbejde hjemmefra” to identify </w:t>
-      </w:r>
-      <w:r>
-        <w:rPr>
-          <w:rFonts w:ascii="Helvetica" w:eastAsia="Times New Roman" w:hAnsi="Helvetica" w:cs="Helvetica"/>
-          <w:kern w:val="36"/>
-          <w:sz w:val="24"/>
-          <w:szCs w:val="24"/>
-          <w:lang w:val="en-US" w:eastAsia="da-DK"/>
-        </w:rPr>
-        <w:t>wh</w:t>
-      </w:r>
-      <w:r>
-        <w:rPr>
-          <w:rFonts w:ascii="Helvetica" w:eastAsia="Times New Roman" w:hAnsi="Helvetica" w:cs="Helvetica"/>
-          <w:kern w:val="36"/>
-          <w:sz w:val="24"/>
-          <w:szCs w:val="24"/>
-          <w:lang w:val="en-US" w:eastAsia="da-DK"/>
-        </w:rPr>
-        <w:t xml:space="preserve">ether </w:t>
-      </w:r>
-      <w:r>
-        <w:rPr>
-          <w:rFonts w:ascii="Helvetica" w:eastAsia="Times New Roman" w:hAnsi="Helvetica" w:cs="Helvetica"/>
-          <w:kern w:val="36"/>
-          <w:sz w:val="24"/>
-          <w:szCs w:val="24"/>
-          <w:lang w:val="en-US" w:eastAsia="da-DK"/>
-        </w:rPr>
-        <w:t xml:space="preserve">the option of working remotely is </w:t>
-      </w:r>
-      <w:r>
-        <w:rPr>
-          <w:rFonts w:ascii="Helvetica" w:eastAsia="Times New Roman" w:hAnsi="Helvetica" w:cs="Helvetica"/>
-          <w:kern w:val="36"/>
-          <w:sz w:val="24"/>
-          <w:szCs w:val="24"/>
-          <w:lang w:val="en-US" w:eastAsia="da-DK"/>
-        </w:rPr>
-        <w:t xml:space="preserve">becoming increasingly </w:t>
-      </w:r>
-      <w:r>
-        <w:rPr>
-          <w:rFonts w:ascii="Helvetica" w:eastAsia="Times New Roman" w:hAnsi="Helvetica" w:cs="Helvetica"/>
-          <w:kern w:val="36"/>
-          <w:sz w:val="24"/>
-          <w:szCs w:val="24"/>
-          <w:lang w:val="en-US" w:eastAsia="da-DK"/>
-        </w:rPr>
-        <w:t>available</w:t>
-      </w:r>
-      <w:r>
-        <w:rPr>
-          <w:rFonts w:ascii="Helvetica" w:eastAsia="Times New Roman" w:hAnsi="Helvetica" w:cs="Helvetica"/>
-          <w:kern w:val="36"/>
-          <w:sz w:val="24"/>
-          <w:szCs w:val="24"/>
-          <w:lang w:val="en-US" w:eastAsia="da-DK"/>
-        </w:rPr>
-        <w:t xml:space="preserve">. We </w:t>
+        <w:t xml:space="preserve"> </w:t>
+      </w:r>
+      <w:r>
+        <w:rPr>
+          <w:rFonts w:ascii="Helvetica" w:eastAsia="Times New Roman" w:hAnsi="Helvetica" w:cs="Helvetica"/>
+          <w:kern w:val="36"/>
+          <w:sz w:val="24"/>
+          <w:szCs w:val="24"/>
+          <w:lang w:val="en-US" w:eastAsia="da-DK"/>
+        </w:rPr>
+        <w:t xml:space="preserve"> for all current and archived job postings. We will then </w:t>
+      </w:r>
+      <w:r>
+        <w:rPr>
+          <w:rFonts w:ascii="Helvetica" w:eastAsia="Times New Roman" w:hAnsi="Helvetica" w:cs="Helvetica"/>
+          <w:kern w:val="36"/>
+          <w:sz w:val="24"/>
+          <w:szCs w:val="24"/>
+          <w:lang w:val="en-US" w:eastAsia="da-DK"/>
+        </w:rPr>
+        <w:t xml:space="preserve">define </w:t>
+      </w:r>
+      <w:r>
+        <w:rPr>
+          <w:rFonts w:ascii="Helvetica" w:eastAsia="Times New Roman" w:hAnsi="Helvetica" w:cs="Helvetica"/>
+          <w:kern w:val="36"/>
+          <w:sz w:val="24"/>
+          <w:szCs w:val="24"/>
+          <w:lang w:val="en-US" w:eastAsia="da-DK"/>
+        </w:rPr>
+        <w:t>some key</w:t>
+      </w:r>
+      <w:r>
+        <w:rPr>
+          <w:rFonts w:ascii="Helvetica" w:eastAsia="Times New Roman" w:hAnsi="Helvetica" w:cs="Helvetica"/>
+          <w:kern w:val="36"/>
+          <w:sz w:val="24"/>
+          <w:szCs w:val="24"/>
+          <w:lang w:val="en-US" w:eastAsia="da-DK"/>
+        </w:rPr>
+        <w:t xml:space="preserve">words </w:t>
+      </w:r>
+      <w:r>
+        <w:rPr>
+          <w:rFonts w:ascii="Helvetica" w:eastAsia="Times New Roman" w:hAnsi="Helvetica" w:cs="Helvetica"/>
+          <w:kern w:val="36"/>
+          <w:sz w:val="24"/>
+          <w:szCs w:val="24"/>
+          <w:lang w:val="en-US" w:eastAsia="da-DK"/>
+        </w:rPr>
+        <w:t>(</w:t>
+      </w:r>
+      <w:r>
+        <w:rPr>
+          <w:rFonts w:ascii="Helvetica" w:eastAsia="Times New Roman" w:hAnsi="Helvetica" w:cs="Helvetica"/>
+          <w:kern w:val="36"/>
+          <w:sz w:val="24"/>
+          <w:szCs w:val="24"/>
+          <w:lang w:val="en-US" w:eastAsia="da-DK"/>
+        </w:rPr>
+        <w:t>or expressions</w:t>
+      </w:r>
+      <w:r>
+        <w:rPr>
+          <w:rFonts w:ascii="Helvetica" w:eastAsia="Times New Roman" w:hAnsi="Helvetica" w:cs="Helvetica"/>
+          <w:kern w:val="36"/>
+          <w:sz w:val="24"/>
+          <w:szCs w:val="24"/>
+          <w:lang w:val="en-US" w:eastAsia="da-DK"/>
+        </w:rPr>
+        <w:t>)</w:t>
+      </w:r>
+      <w:r>
+        <w:rPr>
+          <w:rFonts w:ascii="Helvetica" w:eastAsia="Times New Roman" w:hAnsi="Helvetica" w:cs="Helvetica"/>
+          <w:kern w:val="36"/>
+          <w:sz w:val="24"/>
+          <w:szCs w:val="24"/>
+          <w:lang w:val="en-US" w:eastAsia="da-DK"/>
+        </w:rPr>
+        <w:t xml:space="preserve"> such as </w:t>
+      </w:r>
+      <w:r>
+        <w:rPr>
+          <w:rFonts w:ascii="Helvetica" w:eastAsia="Times New Roman" w:hAnsi="Helvetica" w:cs="Helvetica"/>
+          <w:kern w:val="36"/>
+          <w:sz w:val="24"/>
+          <w:szCs w:val="24"/>
+          <w:lang w:val="en-US" w:eastAsia="da-DK"/>
+        </w:rPr>
+        <w:t>“hjemmearbejde, hjemmekontor, arbejde hjemmefra</w:t>
+      </w:r>
+      <w:r>
+        <w:rPr>
+          <w:rFonts w:ascii="Helvetica" w:eastAsia="Times New Roman" w:hAnsi="Helvetica" w:cs="Helvetica"/>
+          <w:kern w:val="36"/>
+          <w:sz w:val="24"/>
+          <w:szCs w:val="24"/>
+          <w:lang w:val="en-US" w:eastAsia="da-DK"/>
+        </w:rPr>
+        <w:t>, etc</w:t>
+      </w:r>
+      <w:r>
+        <w:rPr>
+          <w:rFonts w:ascii="Helvetica" w:eastAsia="Times New Roman" w:hAnsi="Helvetica" w:cs="Helvetica"/>
+          <w:kern w:val="36"/>
+          <w:sz w:val="24"/>
+          <w:szCs w:val="24"/>
+          <w:lang w:val="en-US" w:eastAsia="da-DK"/>
+        </w:rPr>
+        <w:t>”</w:t>
+      </w:r>
+      <w:r>
+        <w:rPr>
+          <w:rFonts w:ascii="Helvetica" w:eastAsia="Times New Roman" w:hAnsi="Helvetica" w:cs="Helvetica"/>
+          <w:kern w:val="36"/>
+          <w:sz w:val="24"/>
+          <w:szCs w:val="24"/>
+          <w:lang w:val="en-US" w:eastAsia="da-DK"/>
+        </w:rPr>
+        <w:t xml:space="preserve"> that w</w:t>
+      </w:r>
+      <w:r>
+        <w:rPr>
+          <w:rFonts w:ascii="Helvetica" w:eastAsia="Times New Roman" w:hAnsi="Helvetica" w:cs="Helvetica"/>
+          <w:kern w:val="36"/>
+          <w:sz w:val="24"/>
+          <w:szCs w:val="24"/>
+          <w:lang w:val="en-US" w:eastAsia="da-DK"/>
+        </w:rPr>
+        <w:t xml:space="preserve">e expect </w:t>
+      </w:r>
+      <w:r>
+        <w:rPr>
+          <w:rFonts w:ascii="Helvetica" w:eastAsia="Times New Roman" w:hAnsi="Helvetica" w:cs="Helvetica"/>
+          <w:kern w:val="36"/>
+          <w:sz w:val="24"/>
+          <w:szCs w:val="24"/>
+          <w:lang w:val="en-US" w:eastAsia="da-DK"/>
+        </w:rPr>
+        <w:t>job postings where working remotely is allowed</w:t>
+      </w:r>
+      <w:r>
+        <w:rPr>
+          <w:rFonts w:ascii="Helvetica" w:eastAsia="Times New Roman" w:hAnsi="Helvetica" w:cs="Helvetica"/>
+          <w:kern w:val="36"/>
+          <w:sz w:val="24"/>
+          <w:szCs w:val="24"/>
+          <w:lang w:val="en-US" w:eastAsia="da-DK"/>
+        </w:rPr>
+        <w:t xml:space="preserve"> </w:t>
+      </w:r>
+      <w:r>
+        <w:rPr>
+          <w:rFonts w:ascii="Helvetica" w:eastAsia="Times New Roman" w:hAnsi="Helvetica" w:cs="Helvetica"/>
+          <w:kern w:val="36"/>
+          <w:sz w:val="24"/>
+          <w:szCs w:val="24"/>
+          <w:lang w:val="en-US" w:eastAsia="da-DK"/>
+        </w:rPr>
+        <w:t>(or encouraged) would contain</w:t>
+      </w:r>
+      <w:r>
+        <w:rPr>
+          <w:rFonts w:ascii="Helvetica" w:eastAsia="Times New Roman" w:hAnsi="Helvetica" w:cs="Helvetica"/>
+          <w:kern w:val="36"/>
+          <w:sz w:val="24"/>
+          <w:szCs w:val="24"/>
+          <w:lang w:val="en-US" w:eastAsia="da-DK"/>
+        </w:rPr>
+        <w:t xml:space="preserve">. </w:t>
+      </w:r>
+      <w:r>
+        <w:rPr>
+          <w:rFonts w:ascii="Helvetica" w:eastAsia="Times New Roman" w:hAnsi="Helvetica" w:cs="Helvetica"/>
+          <w:kern w:val="36"/>
+          <w:sz w:val="24"/>
+          <w:szCs w:val="24"/>
+          <w:lang w:val="en-US" w:eastAsia="da-DK"/>
+        </w:rPr>
+        <w:t xml:space="preserve"> </w:t>
+      </w:r>
+      <w:r>
+        <w:rPr>
+          <w:rFonts w:ascii="Helvetica" w:eastAsia="Times New Roman" w:hAnsi="Helvetica" w:cs="Helvetica"/>
+          <w:kern w:val="36"/>
+          <w:sz w:val="24"/>
+          <w:szCs w:val="24"/>
+          <w:lang w:val="en-US" w:eastAsia="da-DK"/>
+        </w:rPr>
+        <w:t xml:space="preserve">We will then search for this expressions in or job data </w:t>
+      </w:r>
+      <w:r>
+        <w:rPr>
+          <w:rFonts w:ascii="Helvetica" w:eastAsia="Times New Roman" w:hAnsi="Helvetica" w:cs="Helvetica"/>
+          <w:kern w:val="36"/>
+          <w:sz w:val="24"/>
+          <w:szCs w:val="24"/>
+          <w:lang w:val="en-US" w:eastAsia="da-DK"/>
+        </w:rPr>
+        <w:t xml:space="preserve">and classify jobs into remote/not remote (we could also give them a score since some jobs allow </w:t>
+      </w:r>
+      <w:r>
+        <w:rPr>
+          <w:rFonts w:ascii="Helvetica" w:eastAsia="Times New Roman" w:hAnsi="Helvetica" w:cs="Helvetica"/>
+          <w:kern w:val="36"/>
+          <w:sz w:val="24"/>
+          <w:szCs w:val="24"/>
+          <w:lang w:val="en-US" w:eastAsia="da-DK"/>
+        </w:rPr>
+        <w:t>for more remote work than others do</w:t>
+      </w:r>
+      <w:proofErr w:type="gramStart"/>
+      <w:r>
+        <w:rPr>
+          <w:rFonts w:ascii="Helvetica" w:eastAsia="Times New Roman" w:hAnsi="Helvetica" w:cs="Helvetica"/>
+          <w:kern w:val="36"/>
+          <w:sz w:val="24"/>
+          <w:szCs w:val="24"/>
+          <w:lang w:val="en-US" w:eastAsia="da-DK"/>
+        </w:rPr>
+        <w:t>? )</w:t>
+      </w:r>
+      <w:proofErr w:type="gramEnd"/>
+      <w:r>
+        <w:rPr>
+          <w:rFonts w:ascii="Helvetica" w:eastAsia="Times New Roman" w:hAnsi="Helvetica" w:cs="Helvetica"/>
+          <w:kern w:val="36"/>
+          <w:sz w:val="24"/>
+          <w:szCs w:val="24"/>
+          <w:lang w:val="en-US" w:eastAsia="da-DK"/>
+        </w:rPr>
+        <w:t xml:space="preserve">. </w:t>
+      </w:r>
+    </w:p>
+    <w:p>
+      <w:pPr>
+        <w:pStyle w:val="ListParagraph"/>
+        <w:rPr>
+          <w:rFonts w:ascii="Helvetica" w:eastAsia="Times New Roman" w:hAnsi="Helvetica" w:cs="Helvetica"/>
+          <w:kern w:val="36"/>
+          <w:sz w:val="24"/>
+          <w:szCs w:val="24"/>
+          <w:lang w:val="en-US" w:eastAsia="da-DK"/>
+        </w:rPr>
+      </w:pPr>
+    </w:p>
+    <w:p>
+      <w:pPr>
+        <w:pStyle w:val="ListParagraph"/>
+        <w:rPr>
+          <w:rFonts w:ascii="Helvetica" w:eastAsia="Times New Roman" w:hAnsi="Helvetica" w:cs="Helvetica"/>
+          <w:kern w:val="36"/>
+          <w:sz w:val="24"/>
+          <w:szCs w:val="24"/>
+          <w:lang w:val="en-US" w:eastAsia="da-DK"/>
+        </w:rPr>
+      </w:pPr>
+      <w:r>
+        <w:rPr>
+          <w:rFonts w:ascii="Helvetica" w:eastAsia="Times New Roman" w:hAnsi="Helvetica" w:cs="Helvetica"/>
+          <w:kern w:val="36"/>
+          <w:sz w:val="24"/>
+          <w:szCs w:val="24"/>
+          <w:lang w:val="en-US" w:eastAsia="da-DK"/>
+        </w:rPr>
+        <w:t xml:space="preserve">We </w:t>
       </w:r>
       <w:r>
         <w:rPr>
@@ -421,7 +867,301 @@
           <w:szCs w:val="24"/>
           <w:lang w:val="en-US" w:eastAsia="da-DK"/>
         </w:rPr>
-        <w:t>job functions (preferable DISCO-08 codes)</w:t>
+        <w:t>job functions (preferable DISCO-08 codes),</w:t>
+      </w:r>
+      <w:r>
+        <w:rPr>
+          <w:rFonts w:ascii="Helvetica" w:eastAsia="Times New Roman" w:hAnsi="Helvetica" w:cs="Helvetica"/>
+          <w:kern w:val="36"/>
+          <w:sz w:val="24"/>
+          <w:szCs w:val="24"/>
+          <w:lang w:val="en-US" w:eastAsia="da-DK"/>
+        </w:rPr>
+        <w:t xml:space="preserve"> industr</w:t>
+      </w:r>
+      <w:r>
+        <w:rPr>
+          <w:rFonts w:ascii="Helvetica" w:eastAsia="Times New Roman" w:hAnsi="Helvetica" w:cs="Helvetica"/>
+          <w:kern w:val="36"/>
+          <w:sz w:val="24"/>
+          <w:szCs w:val="24"/>
+          <w:lang w:val="en-US" w:eastAsia="da-DK"/>
+        </w:rPr>
+        <w:t>ies</w:t>
+      </w:r>
+      <w:r>
+        <w:rPr>
+          <w:rFonts w:ascii="Helvetica" w:eastAsia="Times New Roman" w:hAnsi="Helvetica" w:cs="Helvetica"/>
+          <w:kern w:val="36"/>
+          <w:sz w:val="24"/>
+          <w:szCs w:val="24"/>
+          <w:lang w:val="en-US" w:eastAsia="da-DK"/>
+        </w:rPr>
+        <w:t xml:space="preserve"> (preferably DB07 codes) </w:t>
+      </w:r>
+      <w:r>
+        <w:rPr>
+          <w:rFonts w:ascii="Helvetica" w:eastAsia="Times New Roman" w:hAnsi="Helvetica" w:cs="Helvetica"/>
+          <w:kern w:val="36"/>
+          <w:sz w:val="24"/>
+          <w:szCs w:val="24"/>
+          <w:lang w:val="en-US" w:eastAsia="da-DK"/>
+        </w:rPr>
+        <w:t>and geographical area</w:t>
+      </w:r>
+      <w:r>
+        <w:rPr>
+          <w:rFonts w:ascii="Helvetica" w:eastAsia="Times New Roman" w:hAnsi="Helvetica" w:cs="Helvetica"/>
+          <w:kern w:val="36"/>
+          <w:sz w:val="24"/>
+          <w:szCs w:val="24"/>
+          <w:lang w:val="en-US" w:eastAsia="da-DK"/>
+        </w:rPr>
+        <w:t>s</w:t>
+      </w:r>
+      <w:r>
+        <w:rPr>
+          <w:rFonts w:ascii="Helvetica" w:eastAsia="Times New Roman" w:hAnsi="Helvetica" w:cs="Helvetica"/>
+          <w:kern w:val="36"/>
+          <w:sz w:val="24"/>
+          <w:szCs w:val="24"/>
+          <w:lang w:val="en-US" w:eastAsia="da-DK"/>
+        </w:rPr>
+        <w:t xml:space="preserve"> </w:t>
+      </w:r>
+      <w:r>
+        <w:rPr>
+          <w:rFonts w:ascii="Helvetica" w:eastAsia="Times New Roman" w:hAnsi="Helvetica" w:cs="Helvetica"/>
+          <w:kern w:val="36"/>
+          <w:sz w:val="24"/>
+          <w:szCs w:val="24"/>
+          <w:lang w:val="en-US" w:eastAsia="da-DK"/>
+        </w:rPr>
+        <w:t xml:space="preserve">to </w:t>
+      </w:r>
+      <w:r>
+        <w:rPr>
+          <w:rFonts w:ascii="Helvetica" w:eastAsia="Times New Roman" w:hAnsi="Helvetica" w:cs="Helvetica"/>
+          <w:kern w:val="36"/>
+          <w:sz w:val="24"/>
+          <w:szCs w:val="24"/>
+          <w:lang w:val="en-US" w:eastAsia="da-DK"/>
+        </w:rPr>
+        <w:t xml:space="preserve">identify </w:t>
+      </w:r>
+      <w:r>
+        <w:rPr>
+          <w:rFonts w:ascii="Helvetica" w:eastAsia="Times New Roman" w:hAnsi="Helvetica" w:cs="Helvetica"/>
+          <w:kern w:val="36"/>
+          <w:sz w:val="24"/>
+          <w:szCs w:val="24"/>
+          <w:lang w:val="en-US" w:eastAsia="da-DK"/>
+        </w:rPr>
+        <w:t xml:space="preserve">the </w:t>
+      </w:r>
+      <w:r>
+        <w:rPr>
+          <w:rFonts w:ascii="Helvetica" w:eastAsia="Times New Roman" w:hAnsi="Helvetica" w:cs="Helvetica"/>
+          <w:kern w:val="36"/>
+          <w:sz w:val="24"/>
+          <w:szCs w:val="24"/>
+          <w:lang w:val="en-US" w:eastAsia="da-DK"/>
+        </w:rPr>
+        <w:t>job types</w:t>
+      </w:r>
+      <w:r>
+        <w:rPr>
+          <w:rFonts w:ascii="Helvetica" w:eastAsia="Times New Roman" w:hAnsi="Helvetica" w:cs="Helvetica"/>
+          <w:kern w:val="36"/>
+          <w:sz w:val="24"/>
+          <w:szCs w:val="24"/>
+          <w:lang w:val="en-US" w:eastAsia="da-DK"/>
+        </w:rPr>
+        <w:t xml:space="preserve">, industries and </w:t>
+      </w:r>
+      <w:r>
+        <w:rPr>
+          <w:rFonts w:ascii="Helvetica" w:eastAsia="Times New Roman" w:hAnsi="Helvetica" w:cs="Helvetica"/>
+          <w:kern w:val="36"/>
+          <w:sz w:val="24"/>
+          <w:szCs w:val="24"/>
+          <w:lang w:val="en-US" w:eastAsia="da-DK"/>
+        </w:rPr>
+        <w:t>geographical locations in</w:t>
+      </w:r>
+      <w:r>
+        <w:rPr>
+          <w:rFonts w:ascii="Helvetica" w:eastAsia="Times New Roman" w:hAnsi="Helvetica" w:cs="Helvetica"/>
+          <w:kern w:val="36"/>
+          <w:sz w:val="24"/>
+          <w:szCs w:val="24"/>
+          <w:lang w:val="en-US" w:eastAsia="da-DK"/>
+        </w:rPr>
+        <w:t xml:space="preserve"> the country</w:t>
+      </w:r>
+      <w:r>
+        <w:rPr>
+          <w:rFonts w:ascii="Helvetica" w:eastAsia="Times New Roman" w:hAnsi="Helvetica" w:cs="Helvetica"/>
+          <w:kern w:val="36"/>
+          <w:sz w:val="24"/>
+          <w:szCs w:val="24"/>
+          <w:lang w:val="en-US" w:eastAsia="da-DK"/>
+        </w:rPr>
+        <w:t xml:space="preserve"> </w:t>
+      </w:r>
+      <w:r>
+        <w:rPr>
+          <w:rFonts w:ascii="Helvetica" w:eastAsia="Times New Roman" w:hAnsi="Helvetica" w:cs="Helvetica"/>
+          <w:kern w:val="36"/>
+          <w:sz w:val="24"/>
+          <w:szCs w:val="24"/>
+          <w:lang w:val="en-US" w:eastAsia="da-DK"/>
+        </w:rPr>
+        <w:t xml:space="preserve">where </w:t>
+      </w:r>
+      <w:r>
+        <w:rPr>
+          <w:rFonts w:ascii="Helvetica" w:eastAsia="Times New Roman" w:hAnsi="Helvetica" w:cs="Helvetica"/>
+          <w:kern w:val="36"/>
+          <w:sz w:val="24"/>
+          <w:szCs w:val="24"/>
+          <w:lang w:val="en-US" w:eastAsia="da-DK"/>
+        </w:rPr>
+        <w:t xml:space="preserve">remote working is especially </w:t>
+      </w:r>
+      <w:r>
+        <w:rPr>
+          <w:rFonts w:ascii="Helvetica" w:eastAsia="Times New Roman" w:hAnsi="Helvetica" w:cs="Helvetica"/>
+          <w:kern w:val="36"/>
+          <w:sz w:val="24"/>
+          <w:szCs w:val="24"/>
+          <w:lang w:val="en-US" w:eastAsia="da-DK"/>
+        </w:rPr>
+        <w:t xml:space="preserve">expanding. </w:t>
+      </w:r>
+    </w:p>
+    <w:p>
+      <w:pPr>
+        <w:pStyle w:val="ListParagraph"/>
+        <w:rPr>
+          <w:rFonts w:ascii="Helvetica" w:eastAsia="Times New Roman" w:hAnsi="Helvetica" w:cs="Helvetica"/>
+          <w:kern w:val="36"/>
+          <w:sz w:val="24"/>
+          <w:szCs w:val="24"/>
+          <w:lang w:val="en-US" w:eastAsia="da-DK"/>
+        </w:rPr>
+      </w:pPr>
+    </w:p>
+    <w:p>
+      <w:pPr>
+        <w:pStyle w:val="ListParagraph"/>
+        <w:rPr>
+          <w:rFonts w:ascii="Helvetica" w:eastAsia="Times New Roman" w:hAnsi="Helvetica" w:cs="Helvetica"/>
+          <w:kern w:val="36"/>
+          <w:sz w:val="24"/>
+          <w:szCs w:val="24"/>
+          <w:lang w:val="en-US" w:eastAsia="da-DK"/>
+        </w:rPr>
+      </w:pPr>
+      <w:r>
+        <w:rPr>
+          <w:rFonts w:ascii="Helvetica" w:eastAsia="Times New Roman" w:hAnsi="Helvetica" w:cs="Helvetica"/>
+          <w:kern w:val="36"/>
+          <w:sz w:val="24"/>
+          <w:szCs w:val="24"/>
+          <w:lang w:val="en-US" w:eastAsia="da-DK"/>
+        </w:rPr>
+        <w:t xml:space="preserve">The descriptive analysis will </w:t>
+      </w:r>
+      <w:r>
+        <w:rPr>
+          <w:rFonts w:ascii="Helvetica" w:eastAsia="Times New Roman" w:hAnsi="Helvetica" w:cs="Helvetica"/>
+          <w:kern w:val="36"/>
+          <w:sz w:val="24"/>
+          <w:szCs w:val="24"/>
+          <w:lang w:val="en-US" w:eastAsia="da-DK"/>
+        </w:rPr>
+        <w:t>map the historic and current state of working remotely in Denmark</w:t>
+      </w:r>
+      <w:r>
+        <w:rPr>
+          <w:rFonts w:ascii="Helvetica" w:eastAsia="Times New Roman" w:hAnsi="Helvetica" w:cs="Helvetica"/>
+          <w:kern w:val="36"/>
+          <w:sz w:val="24"/>
+          <w:szCs w:val="24"/>
+          <w:lang w:val="en-US" w:eastAsia="da-DK"/>
+        </w:rPr>
+        <w:t xml:space="preserve"> and provide a stepping stone for the second part of the project, which aims to </w:t>
+      </w:r>
+      <w:r>
+        <w:rPr>
+          <w:rFonts w:ascii="Helvetica" w:eastAsia="Times New Roman" w:hAnsi="Helvetica" w:cs="Helvetica"/>
+          <w:kern w:val="36"/>
+          <w:sz w:val="24"/>
+          <w:szCs w:val="24"/>
+          <w:lang w:val="en-US" w:eastAsia="da-DK"/>
+        </w:rPr>
+        <w:t>identify</w:t>
+      </w:r>
+      <w:r>
+        <w:rPr>
+          <w:rFonts w:ascii="Helvetica" w:eastAsia="Times New Roman" w:hAnsi="Helvetica" w:cs="Helvetica"/>
+          <w:kern w:val="36"/>
+          <w:sz w:val="24"/>
+          <w:szCs w:val="24"/>
+          <w:lang w:val="en-US" w:eastAsia="da-DK"/>
+        </w:rPr>
+        <w:t xml:space="preserve"> the scope of remote work in the future</w:t>
+      </w:r>
+      <w:r>
+        <w:rPr>
+          <w:rFonts w:ascii="Helvetica" w:eastAsia="Times New Roman" w:hAnsi="Helvetica" w:cs="Helvetica"/>
+          <w:kern w:val="36"/>
+          <w:sz w:val="24"/>
+          <w:szCs w:val="24"/>
+          <w:lang w:val="en-US" w:eastAsia="da-DK"/>
+        </w:rPr>
+        <w:t xml:space="preserve"> by training a machine learning model to be able to </w:t>
+      </w:r>
+      <w:r>
+        <w:rPr>
+          <w:rFonts w:ascii="Helvetica" w:eastAsia="Times New Roman" w:hAnsi="Helvetica" w:cs="Helvetica"/>
+          <w:kern w:val="36"/>
+          <w:sz w:val="24"/>
+          <w:szCs w:val="24"/>
+          <w:lang w:val="en-US" w:eastAsia="da-DK"/>
+        </w:rPr>
+        <w:t>estimate</w:t>
+      </w:r>
+      <w:r>
+        <w:rPr>
+          <w:rFonts w:ascii="Helvetica" w:eastAsia="Times New Roman" w:hAnsi="Helvetica" w:cs="Helvetica"/>
+          <w:kern w:val="36"/>
+          <w:sz w:val="24"/>
+          <w:szCs w:val="24"/>
+          <w:lang w:val="en-US" w:eastAsia="da-DK"/>
+        </w:rPr>
+        <w:t xml:space="preserve"> the probability that</w:t>
+      </w:r>
+      <w:r>
+        <w:rPr>
+          <w:rFonts w:ascii="Helvetica" w:eastAsia="Times New Roman" w:hAnsi="Helvetica" w:cs="Helvetica"/>
+          <w:kern w:val="36"/>
+          <w:sz w:val="24"/>
+          <w:szCs w:val="24"/>
+          <w:lang w:val="en-US" w:eastAsia="da-DK"/>
+        </w:rPr>
+        <w:t xml:space="preserve"> </w:t>
+      </w:r>
+      <w:r>
+        <w:rPr>
+          <w:rFonts w:ascii="Helvetica" w:eastAsia="Times New Roman" w:hAnsi="Helvetica" w:cs="Helvetica"/>
+          <w:kern w:val="36"/>
+          <w:sz w:val="24"/>
+          <w:szCs w:val="24"/>
+          <w:lang w:val="en-US" w:eastAsia="da-DK"/>
+        </w:rPr>
+        <w:t>job can be performed remotely</w:t>
       </w:r>
       <w:r>
         <w:rPr>
@@ -441,37 +1181,301 @@
           <w:szCs w:val="24"/>
           <w:lang w:val="en-US" w:eastAsia="da-DK"/>
         </w:rPr>
-        <w:t xml:space="preserve"> industr</w:t>
-      </w:r>
-      <w:r>
-        <w:rPr>
-          <w:rFonts w:ascii="Helvetica" w:eastAsia="Times New Roman" w:hAnsi="Helvetica" w:cs="Helvetica"/>
-          <w:kern w:val="36"/>
-          <w:sz w:val="24"/>
-          <w:szCs w:val="24"/>
-          <w:lang w:val="en-US" w:eastAsia="da-DK"/>
-        </w:rPr>
-        <w:t>ies</w:t>
-      </w:r>
-      <w:r>
-        <w:rPr>
-          <w:rFonts w:ascii="Helvetica" w:eastAsia="Times New Roman" w:hAnsi="Helvetica" w:cs="Helvetica"/>
-          <w:kern w:val="36"/>
-          <w:sz w:val="24"/>
-          <w:szCs w:val="24"/>
-          <w:lang w:val="en-US" w:eastAsia="da-DK"/>
-        </w:rPr>
-        <w:t xml:space="preserve"> (preferably DB07 codes) </w:t>
-      </w:r>
-      <w:r>
-        <w:rPr>
-          <w:rFonts w:ascii="Helvetica" w:eastAsia="Times New Roman" w:hAnsi="Helvetica" w:cs="Helvetica"/>
-          <w:kern w:val="36"/>
-          <w:sz w:val="24"/>
-          <w:szCs w:val="24"/>
-          <w:lang w:val="en-US" w:eastAsia="da-DK"/>
-        </w:rPr>
-        <w:t>and geographical area</w:t>
+        <w:t xml:space="preserve"> give</w:t>
+      </w:r>
+      <w:r>
+        <w:rPr>
+          <w:rFonts w:ascii="Helvetica" w:eastAsia="Times New Roman" w:hAnsi="Helvetica" w:cs="Helvetica"/>
+          <w:kern w:val="36"/>
+          <w:sz w:val="24"/>
+          <w:szCs w:val="24"/>
+          <w:lang w:val="en-US" w:eastAsia="da-DK"/>
+        </w:rPr>
+        <w:t>n</w:t>
+      </w:r>
+      <w:r>
+        <w:rPr>
+          <w:rFonts w:ascii="Helvetica" w:eastAsia="Times New Roman" w:hAnsi="Helvetica" w:cs="Helvetica"/>
+          <w:kern w:val="36"/>
+          <w:sz w:val="24"/>
+          <w:szCs w:val="24"/>
+          <w:lang w:val="en-US" w:eastAsia="da-DK"/>
+        </w:rPr>
+        <w:t xml:space="preserve"> </w:t>
+      </w:r>
+      <w:r>
+        <w:rPr>
+          <w:rFonts w:ascii="Helvetica" w:eastAsia="Times New Roman" w:hAnsi="Helvetica" w:cs="Helvetica"/>
+          <w:kern w:val="36"/>
+          <w:sz w:val="24"/>
+          <w:szCs w:val="24"/>
+          <w:lang w:val="en-US" w:eastAsia="da-DK"/>
+        </w:rPr>
+        <w:t xml:space="preserve">the features </w:t>
+      </w:r>
+      <w:r>
+        <w:rPr>
+          <w:rFonts w:ascii="Helvetica" w:eastAsia="Times New Roman" w:hAnsi="Helvetica" w:cs="Helvetica"/>
+          <w:kern w:val="36"/>
+          <w:sz w:val="24"/>
+          <w:szCs w:val="24"/>
+          <w:lang w:val="en-US" w:eastAsia="da-DK"/>
+        </w:rPr>
+        <w:t>described in a job posting</w:t>
+      </w:r>
+      <w:r>
+        <w:rPr>
+          <w:rFonts w:ascii="Helvetica" w:eastAsia="Times New Roman" w:hAnsi="Helvetica" w:cs="Helvetica"/>
+          <w:kern w:val="36"/>
+          <w:sz w:val="24"/>
+          <w:szCs w:val="24"/>
+          <w:lang w:val="en-US" w:eastAsia="da-DK"/>
+        </w:rPr>
+        <w:t xml:space="preserve"> </w:t>
+      </w:r>
+      <w:r>
+        <w:rPr>
+          <w:rFonts w:ascii="Helvetica" w:eastAsia="Times New Roman" w:hAnsi="Helvetica" w:cs="Helvetica"/>
+          <w:kern w:val="36"/>
+          <w:sz w:val="24"/>
+          <w:szCs w:val="24"/>
+          <w:lang w:val="en-US" w:eastAsia="da-DK"/>
+        </w:rPr>
+        <w:t xml:space="preserve">. </w:t>
+      </w:r>
+      <w:r>
+        <w:rPr>
+          <w:rFonts w:ascii="Helvetica" w:eastAsia="Times New Roman" w:hAnsi="Helvetica" w:cs="Helvetica"/>
+          <w:kern w:val="36"/>
+          <w:sz w:val="24"/>
+          <w:szCs w:val="24"/>
+          <w:lang w:val="en-US" w:eastAsia="da-DK"/>
+        </w:rPr>
+        <w:t>Th</w:t>
+      </w:r>
+      <w:r>
+        <w:rPr>
+          <w:rFonts w:ascii="Helvetica" w:eastAsia="Times New Roman" w:hAnsi="Helvetica" w:cs="Helvetica"/>
+          <w:kern w:val="36"/>
+          <w:sz w:val="24"/>
+          <w:szCs w:val="24"/>
+          <w:lang w:val="en-US" w:eastAsia="da-DK"/>
+        </w:rPr>
+        <w:t>ese probabilities</w:t>
+      </w:r>
+      <w:r>
+        <w:rPr>
+          <w:rFonts w:ascii="Helvetica" w:eastAsia="Times New Roman" w:hAnsi="Helvetica" w:cs="Helvetica"/>
+          <w:kern w:val="36"/>
+          <w:sz w:val="24"/>
+          <w:szCs w:val="24"/>
+          <w:lang w:val="en-US" w:eastAsia="da-DK"/>
+        </w:rPr>
+        <w:t xml:space="preserve"> c</w:t>
+      </w:r>
+      <w:r>
+        <w:rPr>
+          <w:rFonts w:ascii="Helvetica" w:eastAsia="Times New Roman" w:hAnsi="Helvetica" w:cs="Helvetica"/>
+          <w:kern w:val="36"/>
+          <w:sz w:val="24"/>
+          <w:szCs w:val="24"/>
+          <w:lang w:val="en-US" w:eastAsia="da-DK"/>
+        </w:rPr>
+        <w:t>an</w:t>
+      </w:r>
+      <w:r>
+        <w:rPr>
+          <w:rFonts w:ascii="Helvetica" w:eastAsia="Times New Roman" w:hAnsi="Helvetica" w:cs="Helvetica"/>
+          <w:kern w:val="36"/>
+          <w:sz w:val="24"/>
+          <w:szCs w:val="24"/>
+          <w:lang w:val="en-US" w:eastAsia="da-DK"/>
+        </w:rPr>
+        <w:t xml:space="preserve"> be interpreted as a proxy of the level of flexibility </w:t>
+      </w:r>
+      <w:r>
+        <w:rPr>
+          <w:rFonts w:ascii="Helvetica" w:eastAsia="Times New Roman" w:hAnsi="Helvetica" w:cs="Helvetica"/>
+          <w:kern w:val="36"/>
+          <w:sz w:val="24"/>
+          <w:szCs w:val="24"/>
+          <w:lang w:val="en-US" w:eastAsia="da-DK"/>
+        </w:rPr>
+        <w:t>each</w:t>
+      </w:r>
+      <w:r>
+        <w:rPr>
+          <w:rFonts w:ascii="Helvetica" w:eastAsia="Times New Roman" w:hAnsi="Helvetica" w:cs="Helvetica"/>
+          <w:kern w:val="36"/>
+          <w:sz w:val="24"/>
+          <w:szCs w:val="24"/>
+          <w:lang w:val="en-US" w:eastAsia="da-DK"/>
+        </w:rPr>
+        <w:t xml:space="preserve"> </w:t>
+      </w:r>
+      <w:r>
+        <w:rPr>
+          <w:rFonts w:ascii="Helvetica" w:eastAsia="Times New Roman" w:hAnsi="Helvetica" w:cs="Helvetica"/>
+          <w:kern w:val="36"/>
+          <w:sz w:val="24"/>
+          <w:szCs w:val="24"/>
+          <w:lang w:val="en-US" w:eastAsia="da-DK"/>
+        </w:rPr>
+        <w:t>occupation</w:t>
+      </w:r>
+      <w:r>
+        <w:rPr>
+          <w:rFonts w:ascii="Helvetica" w:eastAsia="Times New Roman" w:hAnsi="Helvetica" w:cs="Helvetica"/>
+          <w:kern w:val="36"/>
+          <w:sz w:val="24"/>
+          <w:szCs w:val="24"/>
+          <w:lang w:val="en-US" w:eastAsia="da-DK"/>
+        </w:rPr>
+        <w:t xml:space="preserve"> has in terms of working remotely</w:t>
+      </w:r>
+      <w:r>
+        <w:rPr>
+          <w:rFonts w:ascii="Helvetica" w:eastAsia="Times New Roman" w:hAnsi="Helvetica" w:cs="Helvetica"/>
+          <w:kern w:val="36"/>
+          <w:sz w:val="24"/>
+          <w:szCs w:val="24"/>
+          <w:lang w:val="en-US" w:eastAsia="da-DK"/>
+        </w:rPr>
+        <w:t xml:space="preserve"> - </w:t>
+      </w:r>
+      <w:r>
+        <w:rPr>
+          <w:rFonts w:ascii="Helvetica" w:eastAsia="Times New Roman" w:hAnsi="Helvetica" w:cs="Helvetica"/>
+          <w:kern w:val="36"/>
+          <w:sz w:val="24"/>
+          <w:szCs w:val="24"/>
+          <w:lang w:val="en-US" w:eastAsia="da-DK"/>
+        </w:rPr>
+        <w:t xml:space="preserve">one could for example expect that jobs within the service and hospitality </w:t>
+      </w:r>
+      <w:r>
+        <w:rPr>
+          <w:rFonts w:ascii="Helvetica" w:eastAsia="Times New Roman" w:hAnsi="Helvetica" w:cs="Helvetica"/>
+          <w:kern w:val="36"/>
+          <w:sz w:val="24"/>
+          <w:szCs w:val="24"/>
+          <w:lang w:val="en-US" w:eastAsia="da-DK"/>
+        </w:rPr>
+        <w:t xml:space="preserve">industry </w:t>
+      </w:r>
+      <w:r>
+        <w:rPr>
+          <w:rFonts w:ascii="Helvetica" w:eastAsia="Times New Roman" w:hAnsi="Helvetica" w:cs="Helvetica"/>
+          <w:kern w:val="36"/>
+          <w:sz w:val="24"/>
+          <w:szCs w:val="24"/>
+          <w:lang w:val="en-US" w:eastAsia="da-DK"/>
+        </w:rPr>
+        <w:t>cannot be fulfilled remotely.</w:t>
+      </w:r>
+      <w:r>
+        <w:rPr>
+          <w:rFonts w:ascii="Helvetica" w:eastAsia="Times New Roman" w:hAnsi="Helvetica" w:cs="Helvetica"/>
+          <w:kern w:val="36"/>
+          <w:sz w:val="24"/>
+          <w:szCs w:val="24"/>
+          <w:lang w:val="en-US" w:eastAsia="da-DK"/>
+        </w:rPr>
+        <w:t xml:space="preserve"> The prediction </w:t>
+      </w:r>
+      <w:r>
+        <w:rPr>
+          <w:rFonts w:ascii="Helvetica" w:eastAsia="Times New Roman" w:hAnsi="Helvetica" w:cs="Helvetica"/>
+          <w:kern w:val="36"/>
+          <w:sz w:val="24"/>
+          <w:szCs w:val="24"/>
+          <w:lang w:val="en-US" w:eastAsia="da-DK"/>
+        </w:rPr>
+        <w:t>can help</w:t>
+      </w:r>
+      <w:r>
+        <w:rPr>
+          <w:rFonts w:ascii="Helvetica" w:eastAsia="Times New Roman" w:hAnsi="Helvetica" w:cs="Helvetica"/>
+          <w:kern w:val="36"/>
+          <w:sz w:val="24"/>
+          <w:szCs w:val="24"/>
+          <w:lang w:val="en-US" w:eastAsia="da-DK"/>
+        </w:rPr>
+        <w:t xml:space="preserve"> reveal the potential of remote work in the future.</w:t>
+      </w:r>
+    </w:p>
+    <w:p>
+      <w:pPr>
+        <w:pStyle w:val="ListParagraph"/>
+        <w:rPr>
+          <w:rFonts w:ascii="Helvetica" w:eastAsia="Times New Roman" w:hAnsi="Helvetica" w:cs="Helvetica"/>
+          <w:kern w:val="36"/>
+          <w:sz w:val="24"/>
+          <w:szCs w:val="24"/>
+          <w:lang w:val="en-US" w:eastAsia="da-DK"/>
+        </w:rPr>
+      </w:pPr>
+    </w:p>
+    <w:p>
+      <w:pPr>
+        <w:pStyle w:val="ListParagraph"/>
+        <w:rPr>
+          <w:rFonts w:ascii="Helvetica" w:eastAsia="Times New Roman" w:hAnsi="Helvetica" w:cs="Helvetica"/>
+          <w:kern w:val="36"/>
+          <w:sz w:val="24"/>
+          <w:szCs w:val="24"/>
+          <w:lang w:val="en-US" w:eastAsia="da-DK"/>
+        </w:rPr>
+      </w:pPr>
+      <w:r>
+        <w:rPr>
+          <w:rFonts w:ascii="Helvetica" w:eastAsia="Times New Roman" w:hAnsi="Helvetica" w:cs="Helvetica"/>
+          <w:kern w:val="36"/>
+          <w:sz w:val="24"/>
+          <w:szCs w:val="24"/>
+          <w:lang w:val="en-US" w:eastAsia="da-DK"/>
+        </w:rPr>
+        <w:t>We are aware that using data from job openings means that we are focusing on new jobs/vacancies a</w:t>
+      </w:r>
+      <w:r>
+        <w:rPr>
+          <w:rFonts w:ascii="Helvetica" w:eastAsia="Times New Roman" w:hAnsi="Helvetica" w:cs="Helvetica"/>
+          <w:kern w:val="36"/>
+          <w:sz w:val="24"/>
+          <w:szCs w:val="24"/>
+          <w:lang w:val="en-US" w:eastAsia="da-DK"/>
+        </w:rPr>
+        <w:t xml:space="preserve">nd we cannot </w:t>
+      </w:r>
+      <w:r>
+        <w:rPr>
+          <w:rFonts w:ascii="Helvetica" w:eastAsia="Times New Roman" w:hAnsi="Helvetica" w:cs="Helvetica"/>
+          <w:kern w:val="36"/>
+          <w:sz w:val="24"/>
+          <w:szCs w:val="24"/>
+          <w:lang w:val="en-US" w:eastAsia="da-DK"/>
+        </w:rPr>
+        <w:t>say</w:t>
+      </w:r>
+      <w:r>
+        <w:rPr>
+          <w:rFonts w:ascii="Helvetica" w:eastAsia="Times New Roman" w:hAnsi="Helvetica" w:cs="Helvetica"/>
+          <w:kern w:val="36"/>
+          <w:sz w:val="24"/>
+          <w:szCs w:val="24"/>
+          <w:lang w:val="en-US" w:eastAsia="da-DK"/>
+        </w:rPr>
+        <w:t xml:space="preserve"> that t</w:t>
+      </w:r>
+      <w:r>
+        <w:rPr>
+          <w:rFonts w:ascii="Helvetica" w:eastAsia="Times New Roman" w:hAnsi="Helvetica" w:cs="Helvetica"/>
+          <w:kern w:val="36"/>
+          <w:sz w:val="24"/>
+          <w:szCs w:val="24"/>
+          <w:lang w:val="en-US" w:eastAsia="da-DK"/>
+        </w:rPr>
+        <w:t>he same trend</w:t>
       </w:r>
       <w:r>
         <w:rPr>
@@ -491,169 +1495,27 @@
           <w:szCs w:val="24"/>
           <w:lang w:val="en-US" w:eastAsia="da-DK"/>
         </w:rPr>
-        <w:t xml:space="preserve"> </w:t>
-      </w:r>
-      <w:r>
-        <w:rPr>
-          <w:rFonts w:ascii="Helvetica" w:eastAsia="Times New Roman" w:hAnsi="Helvetica" w:cs="Helvetica"/>
-          <w:kern w:val="36"/>
-          <w:sz w:val="24"/>
-          <w:szCs w:val="24"/>
-          <w:lang w:val="en-US" w:eastAsia="da-DK"/>
-        </w:rPr>
-        <w:t>to describe which job types</w:t>
-      </w:r>
-      <w:r>
-        <w:rPr>
-          <w:rFonts w:ascii="Helvetica" w:eastAsia="Times New Roman" w:hAnsi="Helvetica" w:cs="Helvetica"/>
-          <w:kern w:val="36"/>
-          <w:sz w:val="24"/>
-          <w:szCs w:val="24"/>
-          <w:lang w:val="en-US" w:eastAsia="da-DK"/>
-        </w:rPr>
-        <w:t>, within which industries and where in the country</w:t>
-      </w:r>
-      <w:r>
-        <w:rPr>
-          <w:rFonts w:ascii="Helvetica" w:eastAsia="Times New Roman" w:hAnsi="Helvetica" w:cs="Helvetica"/>
-          <w:kern w:val="36"/>
-          <w:sz w:val="24"/>
-          <w:szCs w:val="24"/>
-          <w:lang w:val="en-US" w:eastAsia="da-DK"/>
-        </w:rPr>
-        <w:t xml:space="preserve"> remote working is especially </w:t>
-      </w:r>
-      <w:r>
-        <w:rPr>
-          <w:rFonts w:ascii="Helvetica" w:eastAsia="Times New Roman" w:hAnsi="Helvetica" w:cs="Helvetica"/>
-          <w:kern w:val="36"/>
-          <w:sz w:val="24"/>
-          <w:szCs w:val="24"/>
-          <w:lang w:val="en-US" w:eastAsia="da-DK"/>
-        </w:rPr>
-        <w:t xml:space="preserve">expanding. </w:t>
-      </w:r>
-    </w:p>
-    <w:p>
-      <w:pPr>
-        <w:pStyle w:val="Listeafsnit"/>
-        <w:rPr>
-          <w:rFonts w:ascii="Helvetica" w:eastAsia="Times New Roman" w:hAnsi="Helvetica" w:cs="Helvetica"/>
-          <w:kern w:val="36"/>
-          <w:sz w:val="24"/>
-          <w:szCs w:val="24"/>
-          <w:lang w:val="en-US" w:eastAsia="da-DK"/>
-        </w:rPr>
-      </w:pPr>
-      <w:r>
-        <w:rPr>
-          <w:rFonts w:ascii="Helvetica" w:eastAsia="Times New Roman" w:hAnsi="Helvetica" w:cs="Helvetica"/>
-          <w:kern w:val="36"/>
-          <w:sz w:val="24"/>
-          <w:szCs w:val="24"/>
-          <w:lang w:val="en-US" w:eastAsia="da-DK"/>
-        </w:rPr>
-        <w:t xml:space="preserve">The descriptive analysis will </w:t>
-      </w:r>
-      <w:r>
-        <w:rPr>
-          <w:rFonts w:ascii="Helvetica" w:eastAsia="Times New Roman" w:hAnsi="Helvetica" w:cs="Helvetica"/>
-          <w:kern w:val="36"/>
-          <w:sz w:val="24"/>
-          <w:szCs w:val="24"/>
-          <w:lang w:val="en-US" w:eastAsia="da-DK"/>
-        </w:rPr>
-        <w:t>map the historic and current state of working remotely in Denmark</w:t>
-      </w:r>
-      <w:r>
-        <w:rPr>
-          <w:rFonts w:ascii="Helvetica" w:eastAsia="Times New Roman" w:hAnsi="Helvetica" w:cs="Helvetica"/>
-          <w:kern w:val="36"/>
-          <w:sz w:val="24"/>
-          <w:szCs w:val="24"/>
-          <w:lang w:val="en-US" w:eastAsia="da-DK"/>
-        </w:rPr>
-        <w:t xml:space="preserve"> and provide a stepping stone for the second part of the project, which aims to </w:t>
-      </w:r>
-      <w:r>
-        <w:rPr>
-          <w:rFonts w:ascii="Helvetica" w:eastAsia="Times New Roman" w:hAnsi="Helvetica" w:cs="Helvetica"/>
-          <w:kern w:val="36"/>
-          <w:sz w:val="24"/>
-          <w:szCs w:val="24"/>
-          <w:lang w:val="en-US" w:eastAsia="da-DK"/>
-        </w:rPr>
-        <w:t>identify</w:t>
-      </w:r>
-      <w:r>
-        <w:rPr>
-          <w:rFonts w:ascii="Helvetica" w:eastAsia="Times New Roman" w:hAnsi="Helvetica" w:cs="Helvetica"/>
-          <w:kern w:val="36"/>
-          <w:sz w:val="24"/>
-          <w:szCs w:val="24"/>
-          <w:lang w:val="en-US" w:eastAsia="da-DK"/>
-        </w:rPr>
-        <w:t xml:space="preserve"> the scope of remote work in the future</w:t>
-      </w:r>
-      <w:r>
-        <w:rPr>
-          <w:rFonts w:ascii="Helvetica" w:eastAsia="Times New Roman" w:hAnsi="Helvetica" w:cs="Helvetica"/>
-          <w:kern w:val="36"/>
-          <w:sz w:val="24"/>
-          <w:szCs w:val="24"/>
-          <w:lang w:val="en-US" w:eastAsia="da-DK"/>
-        </w:rPr>
-        <w:t xml:space="preserve"> by training a machine learning model to be able to </w:t>
-      </w:r>
-      <w:r>
-        <w:rPr>
-          <w:rFonts w:ascii="Helvetica" w:eastAsia="Times New Roman" w:hAnsi="Helvetica" w:cs="Helvetica"/>
-          <w:kern w:val="36"/>
-          <w:sz w:val="24"/>
-          <w:szCs w:val="24"/>
-          <w:lang w:val="en-US" w:eastAsia="da-DK"/>
-        </w:rPr>
-        <w:t>predict</w:t>
-      </w:r>
-      <w:r>
-        <w:rPr>
-          <w:rFonts w:ascii="Helvetica" w:eastAsia="Times New Roman" w:hAnsi="Helvetica" w:cs="Helvetica"/>
-          <w:kern w:val="36"/>
-          <w:sz w:val="24"/>
-          <w:szCs w:val="24"/>
-          <w:lang w:val="en-US" w:eastAsia="da-DK"/>
-        </w:rPr>
-        <w:t xml:space="preserve"> the probability that a give</w:t>
-      </w:r>
-      <w:r>
-        <w:rPr>
-          <w:rFonts w:ascii="Helvetica" w:eastAsia="Times New Roman" w:hAnsi="Helvetica" w:cs="Helvetica"/>
-          <w:kern w:val="36"/>
-          <w:sz w:val="24"/>
-          <w:szCs w:val="24"/>
-          <w:lang w:val="en-US" w:eastAsia="da-DK"/>
-        </w:rPr>
-        <w:t>n</w:t>
-      </w:r>
-      <w:r>
-        <w:rPr>
-          <w:rFonts w:ascii="Helvetica" w:eastAsia="Times New Roman" w:hAnsi="Helvetica" w:cs="Helvetica"/>
-          <w:kern w:val="36"/>
-          <w:sz w:val="24"/>
-          <w:szCs w:val="24"/>
-          <w:lang w:val="en-US" w:eastAsia="da-DK"/>
-        </w:rPr>
-        <w:t xml:space="preserve"> job posting could be performed remotely</w:t>
-      </w:r>
-      <w:r>
-        <w:rPr>
-          <w:rFonts w:ascii="Helvetica" w:eastAsia="Times New Roman" w:hAnsi="Helvetica" w:cs="Helvetica"/>
-          <w:kern w:val="36"/>
-          <w:sz w:val="24"/>
-          <w:szCs w:val="24"/>
-          <w:lang w:val="en-US" w:eastAsia="da-DK"/>
-        </w:rPr>
-        <w:t xml:space="preserve"> with the least amount of errors</w:t>
+        <w:t xml:space="preserve"> appl</w:t>
+      </w:r>
+      <w:r>
+        <w:rPr>
+          <w:rFonts w:ascii="Helvetica" w:eastAsia="Times New Roman" w:hAnsi="Helvetica" w:cs="Helvetica"/>
+          <w:kern w:val="36"/>
+          <w:sz w:val="24"/>
+          <w:szCs w:val="24"/>
+          <w:lang w:val="en-US" w:eastAsia="da-DK"/>
+        </w:rPr>
+        <w:t>y</w:t>
+      </w:r>
+      <w:r>
+        <w:rPr>
+          <w:rFonts w:ascii="Helvetica" w:eastAsia="Times New Roman" w:hAnsi="Helvetica" w:cs="Helvetica"/>
+          <w:kern w:val="36"/>
+          <w:sz w:val="24"/>
+          <w:szCs w:val="24"/>
+          <w:lang w:val="en-US" w:eastAsia="da-DK"/>
+        </w:rPr>
+        <w:t xml:space="preserve"> to jobs that were already taken</w:t>
       </w:r>
       <w:r>
         <w:rPr>
@@ -673,174 +1535,44 @@
           <w:szCs w:val="24"/>
           <w:lang w:val="en-US" w:eastAsia="da-DK"/>
         </w:rPr>
-        <w:t>The m</w:t>
-      </w:r>
-      <w:r>
-        <w:rPr>
-          <w:rFonts w:ascii="Helvetica" w:eastAsia="Times New Roman" w:hAnsi="Helvetica" w:cs="Helvetica"/>
-          <w:kern w:val="36"/>
-          <w:sz w:val="24"/>
-          <w:szCs w:val="24"/>
-          <w:lang w:val="en-US" w:eastAsia="da-DK"/>
-        </w:rPr>
-        <w:t>easure c</w:t>
-      </w:r>
-      <w:r>
-        <w:rPr>
-          <w:rFonts w:ascii="Helvetica" w:eastAsia="Times New Roman" w:hAnsi="Helvetica" w:cs="Helvetica"/>
-          <w:kern w:val="36"/>
-          <w:sz w:val="24"/>
-          <w:szCs w:val="24"/>
-          <w:lang w:val="en-US" w:eastAsia="da-DK"/>
-        </w:rPr>
-        <w:t>an</w:t>
-      </w:r>
-      <w:r>
-        <w:rPr>
-          <w:rFonts w:ascii="Helvetica" w:eastAsia="Times New Roman" w:hAnsi="Helvetica" w:cs="Helvetica"/>
-          <w:kern w:val="36"/>
-          <w:sz w:val="24"/>
-          <w:szCs w:val="24"/>
-          <w:lang w:val="en-US" w:eastAsia="da-DK"/>
-        </w:rPr>
-        <w:t xml:space="preserve"> be interpreted as a proxy of the level of flexibility </w:t>
-      </w:r>
-      <w:r>
-        <w:rPr>
-          <w:rFonts w:ascii="Helvetica" w:eastAsia="Times New Roman" w:hAnsi="Helvetica" w:cs="Helvetica"/>
-          <w:kern w:val="36"/>
-          <w:sz w:val="24"/>
-          <w:szCs w:val="24"/>
-          <w:lang w:val="en-US" w:eastAsia="da-DK"/>
-        </w:rPr>
-        <w:t xml:space="preserve">the </w:t>
-      </w:r>
-      <w:r>
-        <w:rPr>
-          <w:rFonts w:ascii="Helvetica" w:eastAsia="Times New Roman" w:hAnsi="Helvetica" w:cs="Helvetica"/>
-          <w:kern w:val="36"/>
-          <w:sz w:val="24"/>
-          <w:szCs w:val="24"/>
-          <w:lang w:val="en-US" w:eastAsia="da-DK"/>
-        </w:rPr>
-        <w:t>occupation</w:t>
-      </w:r>
-      <w:r>
-        <w:rPr>
-          <w:rFonts w:ascii="Helvetica" w:eastAsia="Times New Roman" w:hAnsi="Helvetica" w:cs="Helvetica"/>
-          <w:kern w:val="36"/>
-          <w:sz w:val="24"/>
-          <w:szCs w:val="24"/>
-          <w:lang w:val="en-US" w:eastAsia="da-DK"/>
-        </w:rPr>
-        <w:t xml:space="preserve"> has in terms of working remotely</w:t>
-      </w:r>
-      <w:r>
-        <w:rPr>
-          <w:rFonts w:ascii="Helvetica" w:eastAsia="Times New Roman" w:hAnsi="Helvetica" w:cs="Helvetica"/>
-          <w:kern w:val="36"/>
-          <w:sz w:val="24"/>
-          <w:szCs w:val="24"/>
-          <w:lang w:val="en-US" w:eastAsia="da-DK"/>
-        </w:rPr>
-        <w:t xml:space="preserve"> - </w:t>
-      </w:r>
-      <w:r>
-        <w:rPr>
-          <w:rFonts w:ascii="Helvetica" w:eastAsia="Times New Roman" w:hAnsi="Helvetica" w:cs="Helvetica"/>
-          <w:kern w:val="36"/>
-          <w:sz w:val="24"/>
-          <w:szCs w:val="24"/>
-          <w:lang w:val="en-US" w:eastAsia="da-DK"/>
-        </w:rPr>
-        <w:t xml:space="preserve">one could for example expect that jobs within the service and hospitality </w:t>
-      </w:r>
-      <w:r>
-        <w:rPr>
-          <w:rFonts w:ascii="Helvetica" w:eastAsia="Times New Roman" w:hAnsi="Helvetica" w:cs="Helvetica"/>
-          <w:kern w:val="36"/>
-          <w:sz w:val="24"/>
-          <w:szCs w:val="24"/>
-          <w:lang w:val="en-US" w:eastAsia="da-DK"/>
-        </w:rPr>
-        <w:t xml:space="preserve">industry </w:t>
-      </w:r>
-      <w:r>
-        <w:rPr>
-          <w:rFonts w:ascii="Helvetica" w:eastAsia="Times New Roman" w:hAnsi="Helvetica" w:cs="Helvetica"/>
-          <w:kern w:val="36"/>
-          <w:sz w:val="24"/>
-          <w:szCs w:val="24"/>
-          <w:lang w:val="en-US" w:eastAsia="da-DK"/>
-        </w:rPr>
-        <w:t>cannot be fulfilled remotely.</w:t>
-      </w:r>
-      <w:r>
-        <w:rPr>
-          <w:rFonts w:ascii="Helvetica" w:eastAsia="Times New Roman" w:hAnsi="Helvetica" w:cs="Helvetica"/>
-          <w:kern w:val="36"/>
-          <w:sz w:val="24"/>
-          <w:szCs w:val="24"/>
-          <w:lang w:val="en-US" w:eastAsia="da-DK"/>
-        </w:rPr>
-        <w:t xml:space="preserve"> The prediction </w:t>
-      </w:r>
-      <w:r>
-        <w:rPr>
-          <w:rFonts w:ascii="Helvetica" w:eastAsia="Times New Roman" w:hAnsi="Helvetica" w:cs="Helvetica"/>
-          <w:kern w:val="36"/>
-          <w:sz w:val="24"/>
-          <w:szCs w:val="24"/>
-          <w:lang w:val="en-US" w:eastAsia="da-DK"/>
-        </w:rPr>
-        <w:t>can help</w:t>
-      </w:r>
-      <w:r>
-        <w:rPr>
-          <w:rFonts w:ascii="Helvetica" w:eastAsia="Times New Roman" w:hAnsi="Helvetica" w:cs="Helvetica"/>
-          <w:kern w:val="36"/>
-          <w:sz w:val="24"/>
-          <w:szCs w:val="24"/>
-          <w:lang w:val="en-US" w:eastAsia="da-DK"/>
-        </w:rPr>
-        <w:t xml:space="preserve"> reveal the</w:t>
-      </w:r>
-      <w:r>
-        <w:rPr>
-          <w:rFonts w:ascii="Helvetica" w:eastAsia="Times New Roman" w:hAnsi="Helvetica" w:cs="Helvetica"/>
-          <w:kern w:val="36"/>
-          <w:sz w:val="24"/>
-          <w:szCs w:val="24"/>
-          <w:lang w:val="en-US" w:eastAsia="da-DK"/>
-        </w:rPr>
-        <w:t xml:space="preserve"> potential of remote work in the future</w:t>
-      </w:r>
-      <w:r>
-        <w:rPr>
-          <w:rFonts w:ascii="Helvetica" w:eastAsia="Times New Roman" w:hAnsi="Helvetica" w:cs="Helvetica"/>
-          <w:kern w:val="36"/>
-          <w:sz w:val="24"/>
-          <w:szCs w:val="24"/>
-          <w:lang w:val="en-US" w:eastAsia="da-DK"/>
-        </w:rPr>
-        <w:t>.</w:t>
-      </w:r>
-    </w:p>
-    <w:p>
-      <w:pPr>
-        <w:pStyle w:val="Listeafsnit"/>
-        <w:rPr>
-          <w:rFonts w:ascii="Helvetica" w:eastAsia="Times New Roman" w:hAnsi="Helvetica" w:cs="Helvetica"/>
-          <w:kern w:val="36"/>
-          <w:sz w:val="24"/>
-          <w:szCs w:val="24"/>
-          <w:lang w:val="en-US" w:eastAsia="da-DK"/>
-        </w:rPr>
-      </w:pPr>
-    </w:p>
-    <w:p>
-      <w:pPr>
-        <w:pStyle w:val="Listeafsnit"/>
+        <w:t xml:space="preserve">However, </w:t>
+      </w:r>
+      <w:r>
+        <w:rPr>
+          <w:rFonts w:ascii="Helvetica" w:eastAsia="Times New Roman" w:hAnsi="Helvetica" w:cs="Helvetica"/>
+          <w:kern w:val="36"/>
+          <w:sz w:val="24"/>
+          <w:szCs w:val="24"/>
+          <w:lang w:val="en-US" w:eastAsia="da-DK"/>
+        </w:rPr>
+        <w:t xml:space="preserve">it seems reasonable to assume </w:t>
+      </w:r>
+      <w:r>
+        <w:rPr>
+          <w:rFonts w:ascii="Helvetica" w:eastAsia="Times New Roman" w:hAnsi="Helvetica" w:cs="Helvetica"/>
+          <w:kern w:val="36"/>
+          <w:sz w:val="24"/>
+          <w:szCs w:val="24"/>
+          <w:lang w:val="en-US" w:eastAsia="da-DK"/>
+        </w:rPr>
+        <w:t xml:space="preserve">that this is the case. </w:t>
+      </w:r>
+    </w:p>
+    <w:p>
+      <w:pPr>
+        <w:pStyle w:val="ListParagraph"/>
+        <w:rPr>
+          <w:rFonts w:ascii="Helvetica" w:eastAsia="Times New Roman" w:hAnsi="Helvetica" w:cs="Helvetica"/>
+          <w:kern w:val="36"/>
+          <w:sz w:val="24"/>
+          <w:szCs w:val="24"/>
+          <w:lang w:val="en-US" w:eastAsia="da-DK"/>
+        </w:rPr>
+      </w:pPr>
+    </w:p>
+    <w:p>
+      <w:pPr>
+        <w:pStyle w:val="ListParagraph"/>
         <w:rPr>
           <w:rFonts w:ascii="Helvetica" w:eastAsia="Times New Roman" w:hAnsi="Helvetica" w:cs="Helvetica"/>
           <w:b/>
@@ -866,7 +1598,7 @@
     </w:p>
     <w:p>
       <w:pPr>
-        <w:pStyle w:val="Listeafsnit"/>
+        <w:pStyle w:val="ListParagraph"/>
         <w:numPr>
           <w:ilvl w:val="0"/>
           <w:numId w:val="5"/>
@@ -887,12 +1619,13 @@
           <w:szCs w:val="24"/>
           <w:lang w:val="en-US" w:eastAsia="da-DK"/>
         </w:rPr>
+        <w:lastRenderedPageBreak/>
         <w:t>Jobindex categories do not convert directly into either DISCO-08 or DB07</w:t>
       </w:r>
     </w:p>
     <w:p>
       <w:pPr>
-        <w:pStyle w:val="Listeafsnit"/>
+        <w:pStyle w:val="ListParagraph"/>
         <w:numPr>
           <w:ilvl w:val="0"/>
           <w:numId w:val="5"/>
@@ -918,7 +1651,7 @@
     </w:p>
     <w:p>
       <w:pPr>
-        <w:pStyle w:val="Listeafsnit"/>
+        <w:pStyle w:val="ListParagraph"/>
         <w:numPr>
           <w:ilvl w:val="0"/>
           <w:numId w:val="5"/>
@@ -944,7 +1677,7 @@
     </w:p>
     <w:p>
       <w:pPr>
-        <w:pStyle w:val="Listeafsnit"/>
+        <w:pStyle w:val="ListParagraph"/>
         <w:ind w:left="1080"/>
         <w:rPr>
           <w:rFonts w:ascii="Helvetica" w:eastAsia="Times New Roman" w:hAnsi="Helvetica" w:cs="Helvetica"/>
@@ -957,7 +1690,7 @@
     </w:p>
     <w:p>
       <w:pPr>
-        <w:pStyle w:val="Listeafsnit"/>
+        <w:pStyle w:val="ListParagraph"/>
         <w:numPr>
           <w:ilvl w:val="0"/>
           <w:numId w:val="4"/>
@@ -987,28 +1720,7 @@
     </w:p>
     <w:p>
       <w:pPr>
-        <w:pStyle w:val="Listeafsnit"/>
-        <w:rPr>
-          <w:rFonts w:ascii="Helvetica" w:eastAsia="Times New Roman" w:hAnsi="Helvetica" w:cs="Helvetica"/>
-          <w:kern w:val="36"/>
-          <w:sz w:val="24"/>
-          <w:szCs w:val="24"/>
-          <w:lang w:val="en-US" w:eastAsia="da-DK"/>
-        </w:rPr>
-      </w:pPr>
-      <w:r>
-        <w:rPr>
-          <w:rFonts w:ascii="Helvetica" w:eastAsia="Times New Roman" w:hAnsi="Helvetica" w:cs="Helvetica"/>
-          <w:kern w:val="36"/>
-          <w:sz w:val="24"/>
-          <w:szCs w:val="24"/>
-          <w:lang w:val="en-US" w:eastAsia="da-DK"/>
-        </w:rPr>
-        <w:t xml:space="preserve">The spread of CO-VID 19 has forced governments to impose restrictions on the mobility of citizens’ in order to minimize the risk of infection. This has led researchers and several news media to speculate about whether working remotely will be the new normal. Our project would try to identify whether there has been a significant increase in the number of job openings where the option of working remotely is available. If we do find such an increase, we could then look at these vacancies at a sector/branch level and this measure could be interpreted as a proxy of the level of flexibility each branch has in terms of working remotely, one could for example expect that jobs within the service and hospitality branch cannot be fulfilled remotely. </w:t>
-      </w:r>
-    </w:p>
-    <w:p>
-      <w:pPr>
+        <w:pStyle w:val="ListParagraph"/>
         <w:rPr>
           <w:rFonts w:ascii="Helvetica" w:eastAsia="Times New Roman" w:hAnsi="Helvetica" w:cs="Helvetica"/>
           <w:b/>
@@ -1019,19 +1731,177 @@
           <w:lang w:val="en-US" w:eastAsia="da-DK"/>
         </w:rPr>
       </w:pPr>
-      <w:bookmarkStart w:id="0" w:name="_GoBack"/>
-      <w:bookmarkEnd w:id="0"/>
-      <w:r>
+    </w:p>
+    <w:p>
+      <w:pPr>
+        <w:pStyle w:val="ListParagraph"/>
+        <w:rPr>
+          <w:rFonts w:ascii="Helvetica" w:eastAsia="Times New Roman" w:hAnsi="Helvetica" w:cs="Helvetica"/>
+          <w:kern w:val="36"/>
+          <w:sz w:val="24"/>
+          <w:szCs w:val="24"/>
+          <w:lang w:val="en-US" w:eastAsia="da-DK"/>
+        </w:rPr>
+      </w:pPr>
+      <w:r>
+        <w:rPr>
+          <w:rFonts w:ascii="Helvetica" w:eastAsia="Times New Roman" w:hAnsi="Helvetica" w:cs="Helvetica"/>
+          <w:kern w:val="36"/>
+          <w:sz w:val="24"/>
+          <w:szCs w:val="24"/>
+          <w:lang w:val="en-US" w:eastAsia="da-DK"/>
+        </w:rPr>
+        <w:t xml:space="preserve">The spread of CO-VID 19 has forced governments to impose restrictions on the mobility of </w:t>
+      </w:r>
+      <w:proofErr w:type="gramStart"/>
+      <w:r>
+        <w:rPr>
+          <w:rFonts w:ascii="Helvetica" w:eastAsia="Times New Roman" w:hAnsi="Helvetica" w:cs="Helvetica"/>
+          <w:kern w:val="36"/>
+          <w:sz w:val="24"/>
+          <w:szCs w:val="24"/>
+          <w:lang w:val="en-US" w:eastAsia="da-DK"/>
+        </w:rPr>
+        <w:t>citizens’</w:t>
+      </w:r>
+      <w:proofErr w:type="gramEnd"/>
+      <w:r>
+        <w:rPr>
+          <w:rFonts w:ascii="Helvetica" w:eastAsia="Times New Roman" w:hAnsi="Helvetica" w:cs="Helvetica"/>
+          <w:kern w:val="36"/>
+          <w:sz w:val="24"/>
+          <w:szCs w:val="24"/>
+          <w:lang w:val="en-US" w:eastAsia="da-DK"/>
+        </w:rPr>
+        <w:t xml:space="preserve"> </w:t>
+      </w:r>
+      <w:r>
+        <w:rPr>
+          <w:rFonts w:ascii="Helvetica" w:eastAsia="Times New Roman" w:hAnsi="Helvetica" w:cs="Helvetica"/>
+          <w:kern w:val="36"/>
+          <w:sz w:val="24"/>
+          <w:szCs w:val="24"/>
+          <w:lang w:val="en-US" w:eastAsia="da-DK"/>
+        </w:rPr>
+        <w:t>to</w:t>
+      </w:r>
+      <w:r>
+        <w:rPr>
+          <w:rFonts w:ascii="Helvetica" w:eastAsia="Times New Roman" w:hAnsi="Helvetica" w:cs="Helvetica"/>
+          <w:kern w:val="36"/>
+          <w:sz w:val="24"/>
+          <w:szCs w:val="24"/>
+          <w:lang w:val="en-US" w:eastAsia="da-DK"/>
+        </w:rPr>
+        <w:t xml:space="preserve"> minimize the risk of infection. This has led researchers and several news media to speculate about whether working remotely will be the new normal. Our project would try to identify whether there has been a significant increase in the number of job openings where the option of working remotely is available. If we do find such an increase, we could then look at these vacancies at a sector/branch level and this measure could be interpreted as a proxy of the level of flexibility each branch has in terms of working remotely, one could for example expect that jobs within the service and hospitality branch cannot be fulfilled remotely. </w:t>
+      </w:r>
+    </w:p>
+    <w:p>
+      <w:pPr>
+        <w:pStyle w:val="ListParagraph"/>
+        <w:rPr>
+          <w:rFonts w:ascii="Helvetica" w:eastAsia="Times New Roman" w:hAnsi="Helvetica" w:cs="Helvetica"/>
+          <w:kern w:val="36"/>
+          <w:sz w:val="24"/>
+          <w:szCs w:val="24"/>
+          <w:lang w:val="en-US" w:eastAsia="da-DK"/>
+        </w:rPr>
+      </w:pPr>
+    </w:p>
+    <w:p>
+      <w:pPr>
+        <w:pStyle w:val="ListParagraph"/>
+        <w:rPr>
+          <w:rFonts w:ascii="Helvetica" w:eastAsia="Times New Roman" w:hAnsi="Helvetica" w:cs="Helvetica"/>
+          <w:kern w:val="36"/>
+          <w:sz w:val="24"/>
+          <w:szCs w:val="24"/>
+          <w:lang w:val="en-US" w:eastAsia="da-DK"/>
+        </w:rPr>
+      </w:pPr>
+      <w:r>
+        <w:rPr>
+          <w:rFonts w:ascii="Helvetica" w:eastAsia="Times New Roman" w:hAnsi="Helvetica" w:cs="Helvetica"/>
+          <w:kern w:val="36"/>
+          <w:sz w:val="24"/>
+          <w:szCs w:val="24"/>
+          <w:lang w:val="en-US" w:eastAsia="da-DK"/>
+        </w:rPr>
+        <w:t xml:space="preserve">Most </w:t>
+      </w:r>
+      <w:r>
+        <w:rPr>
+          <w:rFonts w:ascii="Helvetica" w:eastAsia="Times New Roman" w:hAnsi="Helvetica" w:cs="Helvetica"/>
+          <w:kern w:val="36"/>
+          <w:sz w:val="24"/>
+          <w:szCs w:val="24"/>
+          <w:lang w:val="en-US" w:eastAsia="da-DK"/>
+        </w:rPr>
+        <w:t>surveys and studies have focused on the employee side of working remotely</w:t>
+      </w:r>
+      <w:r>
+        <w:rPr>
+          <w:rFonts w:ascii="Helvetica" w:eastAsia="Times New Roman" w:hAnsi="Helvetica" w:cs="Helvetica"/>
+          <w:kern w:val="36"/>
+          <w:sz w:val="24"/>
+          <w:szCs w:val="24"/>
+          <w:lang w:val="en-US" w:eastAsia="da-DK"/>
+        </w:rPr>
+        <w:t xml:space="preserve">, by looking at job postings we can have a glimpse into </w:t>
+      </w:r>
+      <w:r>
+        <w:rPr>
+          <w:rFonts w:ascii="Helvetica" w:eastAsia="Times New Roman" w:hAnsi="Helvetica" w:cs="Helvetica"/>
+          <w:kern w:val="36"/>
+          <w:sz w:val="24"/>
+          <w:szCs w:val="24"/>
+          <w:lang w:val="en-US" w:eastAsia="da-DK"/>
+        </w:rPr>
+        <w:t xml:space="preserve">employer’s perception on the possibility of </w:t>
+      </w:r>
+      <w:r>
+        <w:rPr>
+          <w:rFonts w:ascii="Helvetica" w:eastAsia="Times New Roman" w:hAnsi="Helvetica" w:cs="Helvetica"/>
+          <w:kern w:val="36"/>
+          <w:sz w:val="24"/>
+          <w:szCs w:val="24"/>
+          <w:lang w:val="en-US" w:eastAsia="da-DK"/>
+        </w:rPr>
+        <w:t xml:space="preserve">employees </w:t>
+      </w:r>
+      <w:r>
+        <w:rPr>
+          <w:rFonts w:ascii="Helvetica" w:eastAsia="Times New Roman" w:hAnsi="Helvetica" w:cs="Helvetica"/>
+          <w:kern w:val="36"/>
+          <w:sz w:val="24"/>
+          <w:szCs w:val="24"/>
+          <w:lang w:val="en-US" w:eastAsia="da-DK"/>
+        </w:rPr>
+        <w:t xml:space="preserve">working remotely. </w:t>
+      </w:r>
+    </w:p>
+    <w:p>
+      <w:pPr>
         <w:rPr>
           <w:rFonts w:ascii="Helvetica" w:eastAsia="Times New Roman" w:hAnsi="Helvetica" w:cs="Helvetica"/>
           <w:b/>
           <w:bCs/>
           <w:kern w:val="36"/>
+          <w:sz w:val="24"/>
+          <w:szCs w:val="24"/>
+          <w:lang w:val="en-US" w:eastAsia="da-DK"/>
+        </w:rPr>
+      </w:pPr>
+      <w:r>
+        <w:rPr>
+          <w:rFonts w:ascii="Helvetica" w:eastAsia="Times New Roman" w:hAnsi="Helvetica" w:cs="Helvetica"/>
+          <w:b/>
+          <w:bCs/>
+          <w:kern w:val="36"/>
           <w:sz w:val="54"/>
           <w:szCs w:val="54"/>
           <w:lang w:val="en-US" w:eastAsia="da-DK"/>
         </w:rPr>
-        <w:lastRenderedPageBreak/>
         <w:t>Exam project</w:t>
       </w:r>
     </w:p>
@@ -1052,7 +1922,27 @@
           <w:szCs w:val="24"/>
           <w:lang w:val="en-US" w:eastAsia="da-DK"/>
         </w:rPr>
-        <w:t>At the end of the course your group must hand in a independent exam project.</w:t>
+        <w:t xml:space="preserve">At the end of the course your group must hand in </w:t>
+      </w:r>
+      <w:proofErr w:type="gramStart"/>
+      <w:r>
+        <w:rPr>
+          <w:rFonts w:ascii="Times New Roman" w:eastAsia="Times New Roman" w:hAnsi="Times New Roman" w:cs="Times New Roman"/>
+          <w:sz w:val="24"/>
+          <w:szCs w:val="24"/>
+          <w:lang w:val="en-US" w:eastAsia="da-DK"/>
+        </w:rPr>
+        <w:t>a</w:t>
+      </w:r>
+      <w:proofErr w:type="gramEnd"/>
+      <w:r>
+        <w:rPr>
+          <w:rFonts w:ascii="Times New Roman" w:eastAsia="Times New Roman" w:hAnsi="Times New Roman" w:cs="Times New Roman"/>
+          <w:sz w:val="24"/>
+          <w:szCs w:val="24"/>
+          <w:lang w:val="en-US" w:eastAsia="da-DK"/>
+        </w:rPr>
+        <w:t xml:space="preserve"> independent exam project.</w:t>
       </w:r>
     </w:p>
     <w:p>
@@ -1117,7 +2007,27 @@
           <w:szCs w:val="24"/>
           <w:lang w:val="en-US" w:eastAsia="da-DK"/>
         </w:rPr>
-        <w:t>The grade for this course is exclusively determined by the project handed in. The project will be judged on a number of dimensions, these include:</w:t>
+        <w:t xml:space="preserve">The grade for this course is exclusively determined by the project handed in. The project will be judged on </w:t>
+      </w:r>
+      <w:proofErr w:type="gramStart"/>
+      <w:r>
+        <w:rPr>
+          <w:rFonts w:ascii="Times New Roman" w:eastAsia="Times New Roman" w:hAnsi="Times New Roman" w:cs="Times New Roman"/>
+          <w:sz w:val="24"/>
+          <w:szCs w:val="24"/>
+          <w:lang w:val="en-US" w:eastAsia="da-DK"/>
+        </w:rPr>
+        <w:t>a number of</w:t>
+      </w:r>
+      <w:proofErr w:type="gramEnd"/>
+      <w:r>
+        <w:rPr>
+          <w:rFonts w:ascii="Times New Roman" w:eastAsia="Times New Roman" w:hAnsi="Times New Roman" w:cs="Times New Roman"/>
+          <w:sz w:val="24"/>
+          <w:szCs w:val="24"/>
+          <w:lang w:val="en-US" w:eastAsia="da-DK"/>
+        </w:rPr>
+        <w:t xml:space="preserve"> dimensions, these include:</w:t>
       </w:r>
     </w:p>
     <w:p>
@@ -1142,8 +2052,19 @@
           <w:szCs w:val="24"/>
           <w:lang w:val="en-US" w:eastAsia="da-DK"/>
         </w:rPr>
-        <w:t>how the data was obtained (setting up new data collection);</w:t>
-      </w:r>
+        <w:t>how the data was obtained (setting up new data collection</w:t>
+      </w:r>
+      <w:proofErr w:type="gramStart"/>
+      <w:r>
+        <w:rPr>
+          <w:rFonts w:ascii="Times New Roman" w:eastAsia="Times New Roman" w:hAnsi="Times New Roman" w:cs="Times New Roman"/>
+          <w:sz w:val="24"/>
+          <w:szCs w:val="24"/>
+          <w:lang w:val="en-US" w:eastAsia="da-DK"/>
+        </w:rPr>
+        <w:t>);</w:t>
+      </w:r>
+      <w:proofErr w:type="gramEnd"/>
     </w:p>
     <w:p>
       <w:pPr>
@@ -1167,8 +2088,19 @@
           <w:szCs w:val="24"/>
           <w:lang w:val="en-US" w:eastAsia="da-DK"/>
         </w:rPr>
-        <w:t>how the data was processed;</w:t>
-      </w:r>
+        <w:t xml:space="preserve">how the data was </w:t>
+      </w:r>
+      <w:proofErr w:type="gramStart"/>
+      <w:r>
+        <w:rPr>
+          <w:rFonts w:ascii="Times New Roman" w:eastAsia="Times New Roman" w:hAnsi="Times New Roman" w:cs="Times New Roman"/>
+          <w:sz w:val="24"/>
+          <w:szCs w:val="24"/>
+          <w:lang w:val="en-US" w:eastAsia="da-DK"/>
+        </w:rPr>
+        <w:t>processed;</w:t>
+      </w:r>
+      <w:proofErr w:type="gramEnd"/>
     </w:p>
     <w:p>
       <w:pPr>
@@ -1192,7 +2124,27 @@
           <w:szCs w:val="24"/>
           <w:lang w:val="en-US" w:eastAsia="da-DK"/>
         </w:rPr>
-        <w:t>how machine learning methods are applied and which methods are used;</w:t>
+        <w:t xml:space="preserve">how machine learning methods are </w:t>
+      </w:r>
+      <w:proofErr w:type="gramStart"/>
+      <w:r>
+        <w:rPr>
+          <w:rFonts w:ascii="Times New Roman" w:eastAsia="Times New Roman" w:hAnsi="Times New Roman" w:cs="Times New Roman"/>
+          <w:sz w:val="24"/>
+          <w:szCs w:val="24"/>
+          <w:lang w:val="en-US" w:eastAsia="da-DK"/>
+        </w:rPr>
+        <w:t>applied</w:t>
+      </w:r>
+      <w:proofErr w:type="gramEnd"/>
+      <w:r>
+        <w:rPr>
+          <w:rFonts w:ascii="Times New Roman" w:eastAsia="Times New Roman" w:hAnsi="Times New Roman" w:cs="Times New Roman"/>
+          <w:sz w:val="24"/>
+          <w:szCs w:val="24"/>
+          <w:lang w:val="en-US" w:eastAsia="da-DK"/>
+        </w:rPr>
+        <w:t xml:space="preserve"> and which methods are used;</w:t>
       </w:r>
     </w:p>
     <w:p>
@@ -1217,8 +2169,19 @@
           <w:szCs w:val="24"/>
           <w:lang w:val="en-US" w:eastAsia="da-DK"/>
         </w:rPr>
-        <w:t>how results are explained (writing, figures, tables with model output etc.);</w:t>
-      </w:r>
+        <w:t>how results are explained (writing, figures, tables with model output etc.</w:t>
+      </w:r>
+      <w:proofErr w:type="gramStart"/>
+      <w:r>
+        <w:rPr>
+          <w:rFonts w:ascii="Times New Roman" w:eastAsia="Times New Roman" w:hAnsi="Times New Roman" w:cs="Times New Roman"/>
+          <w:sz w:val="24"/>
+          <w:szCs w:val="24"/>
+          <w:lang w:val="en-US" w:eastAsia="da-DK"/>
+        </w:rPr>
+        <w:t>);</w:t>
+      </w:r>
+      <w:proofErr w:type="gramEnd"/>
     </w:p>
     <w:p>
       <w:pPr>
@@ -1262,7 +2225,17 @@
           <w:szCs w:val="24"/>
           <w:lang w:val="en-US" w:eastAsia="da-DK"/>
         </w:rPr>
-        <w:t>Some advice about the grading. It is essential that spend time on motivating your project and conveying your results. In addition, it is important that you spend time on calibrating and validating the models you work with rather than using as many models as possible. We emphasize that using machine learning is NOT necessary to make a great project, many of the best projects gain insights from the data without modelling.</w:t>
+        <w:t xml:space="preserve">Some advice about the grading. It is essential that spend time on motivating your project and conveying your results. In addition, it is important that you spend time on calibrating and validating the models you work with rather than using as many models as possible. We emphasize that using </w:t>
+      </w:r>
+      <w:r>
+        <w:rPr>
+          <w:rFonts w:ascii="Times New Roman" w:eastAsia="Times New Roman" w:hAnsi="Times New Roman" w:cs="Times New Roman"/>
+          <w:sz w:val="24"/>
+          <w:szCs w:val="24"/>
+          <w:lang w:val="en-US" w:eastAsia="da-DK"/>
+        </w:rPr>
+        <w:lastRenderedPageBreak/>
+        <w:t>machine learning is NOT necessary to make a great project, many of the best projects gain insights from the data without modelling.</w:t>
       </w:r>
     </w:p>
     <w:p>
@@ -1307,7 +2280,27 @@
           <w:szCs w:val="24"/>
           <w:lang w:val="en-US" w:eastAsia="da-DK"/>
         </w:rPr>
-        <w:t>The exam projects have a number of requirements that must be met, these are: requirement</w:t>
+        <w:t xml:space="preserve">The exam projects have </w:t>
+      </w:r>
+      <w:proofErr w:type="gramStart"/>
+      <w:r>
+        <w:rPr>
+          <w:rFonts w:ascii="Times New Roman" w:eastAsia="Times New Roman" w:hAnsi="Times New Roman" w:cs="Times New Roman"/>
+          <w:sz w:val="24"/>
+          <w:szCs w:val="24"/>
+          <w:lang w:val="en-US" w:eastAsia="da-DK"/>
+        </w:rPr>
+        <w:t>a number of</w:t>
+      </w:r>
+      <w:proofErr w:type="gramEnd"/>
+      <w:r>
+        <w:rPr>
+          <w:rFonts w:ascii="Times New Roman" w:eastAsia="Times New Roman" w:hAnsi="Times New Roman" w:cs="Times New Roman"/>
+          <w:sz w:val="24"/>
+          <w:szCs w:val="24"/>
+          <w:lang w:val="en-US" w:eastAsia="da-DK"/>
+        </w:rPr>
+        <w:t xml:space="preserve"> requirements that must be met, these are: requirement</w:t>
       </w:r>
     </w:p>
     <w:p>
@@ -1407,7 +2400,27 @@
           <w:szCs w:val="24"/>
           <w:lang w:val="en-US" w:eastAsia="da-DK"/>
         </w:rPr>
-        <w:t>Project must consist of a report (.pdf file) and a documentation as Jupyter Notebook (.ipynb file).</w:t>
+        <w:t xml:space="preserve">Project must consist of a report (.pdf file) and a documentation as Jupyter Notebook </w:t>
+      </w:r>
+      <w:proofErr w:type="gramStart"/>
+      <w:r>
+        <w:rPr>
+          <w:rFonts w:ascii="Times New Roman" w:eastAsia="Times New Roman" w:hAnsi="Times New Roman" w:cs="Times New Roman"/>
+          <w:sz w:val="24"/>
+          <w:szCs w:val="24"/>
+          <w:lang w:val="en-US" w:eastAsia="da-DK"/>
+        </w:rPr>
+        <w:t>(.ipynb</w:t>
+      </w:r>
+      <w:proofErr w:type="gramEnd"/>
+      <w:r>
+        <w:rPr>
+          <w:rFonts w:ascii="Times New Roman" w:eastAsia="Times New Roman" w:hAnsi="Times New Roman" w:cs="Times New Roman"/>
+          <w:sz w:val="24"/>
+          <w:szCs w:val="24"/>
+          <w:lang w:val="en-US" w:eastAsia="da-DK"/>
+        </w:rPr>
+        <w:t xml:space="preserve"> file).</w:t>
       </w:r>
     </w:p>
     <w:p>
@@ -1557,7 +2570,6 @@
           <w:szCs w:val="24"/>
           <w:lang w:val="en-US" w:eastAsia="da-DK"/>
         </w:rPr>
-        <w:lastRenderedPageBreak/>
         <w:t>The report should contain your exam numbers and possibly your names (optional). The exam numbers (or names) MUST show who contributed with writing which parts of the report. At most 20 pct. of the report can be written shared. If you fail to provide this the submission of your project may get rejected!</w:t>
       </w:r>
     </w:p>
@@ -1808,7 +2820,27 @@
           <w:szCs w:val="24"/>
           <w:lang w:val="en-US" w:eastAsia="da-DK"/>
         </w:rPr>
-        <w:t>If you are interested in working with one or more of these datasets or see the projects by the students who made them please contact us and we will put you in touch.</w:t>
+        <w:t xml:space="preserve">If you are interested in working with one or more of these datasets or see the projects by the students who made </w:t>
+      </w:r>
+      <w:proofErr w:type="gramStart"/>
+      <w:r>
+        <w:rPr>
+          <w:rFonts w:ascii="Times New Roman" w:eastAsia="Times New Roman" w:hAnsi="Times New Roman" w:cs="Times New Roman"/>
+          <w:sz w:val="24"/>
+          <w:szCs w:val="24"/>
+          <w:lang w:val="en-US" w:eastAsia="da-DK"/>
+        </w:rPr>
+        <w:t>them</w:t>
+      </w:r>
+      <w:proofErr w:type="gramEnd"/>
+      <w:r>
+        <w:rPr>
+          <w:rFonts w:ascii="Times New Roman" w:eastAsia="Times New Roman" w:hAnsi="Times New Roman" w:cs="Times New Roman"/>
+          <w:sz w:val="24"/>
+          <w:szCs w:val="24"/>
+          <w:lang w:val="en-US" w:eastAsia="da-DK"/>
+        </w:rPr>
+        <w:t xml:space="preserve"> please contact us and we will put you in touch.</w:t>
       </w:r>
     </w:p>
     <w:p>
@@ -1951,7 +2983,7 @@
 </file>
 
 <file path=word/numbering.xml><?xml version="1.0" encoding="utf-8"?>
-<w:numbering xmlns:wpc="http://schemas.microsoft.com/office/word/2010/wordprocessingCanvas" xmlns:cx="http://schemas.microsoft.com/office/drawing/2014/chartex" xmlns:cx1="http://schemas.microsoft.com/office/drawing/2015/9/8/chartex" xmlns:cx2="http://schemas.microsoft.com/office/drawing/2015/10/21/chartex" xmlns:cx3="http://schemas.microsoft.com/office/drawing/2016/5/9/chartex" xmlns:cx4="http://schemas.microsoft.com/office/drawing/2016/5/10/chartex" xmlns:cx5="http://schemas.microsoft.com/office/drawing/2016/5/11/chartex" xmlns:cx6="http://schemas.microsoft.com/office/drawing/2016/5/12/chartex" xmlns:cx7="http://schemas.microsoft.com/office/drawing/2016/5/13/chartex" xmlns:cx8="http://schemas.microsoft.com/office/drawing/2016/5/14/chartex" xmlns:mc="http://schemas.openxmlformats.org/markup-compatibility/2006" xmlns:aink="http://schemas.microsoft.com/office/drawing/2016/ink" xmlns:am3d="http://schemas.microsoft.com/office/drawing/2017/model3d" xmlns:o="urn:schemas-microsoft-com:office:office" xmlns:r="http://schemas.openxmlformats.org/officeDocument/2006/relationships" xmlns:m="http://schemas.openxmlformats.org/officeDocument/2006/math" xmlns:v="urn:schemas-microsoft-com:vml" xmlns:wp14="http://schemas.microsoft.com/office/word/2010/wordprocessingDrawing" xmlns:wp="http://schemas.openxmlformats.org/drawingml/2006/wordprocessingDrawing" xmlns:w10="urn:schemas-microsoft-com:office:word" xmlns:w="http://schemas.openxmlformats.org/wordprocessingml/2006/main" xmlns:w14="http://schemas.microsoft.com/office/word/2010/wordml" xmlns:w15="http://schemas.microsoft.com/office/word/2012/wordml" xmlns:w16cid="http://schemas.microsoft.com/office/word/2016/wordml/cid" xmlns:w16se="http://schemas.microsoft.com/office/word/2015/wordml/symex" xmlns:wpg="http://schemas.microsoft.com/office/word/2010/wordprocessingGroup" xmlns:wpi="http://schemas.microsoft.com/office/word/2010/wordprocessingInk" xmlns:wne="http://schemas.microsoft.com/office/word/2006/wordml" xmlns:wps="http://schemas.microsoft.com/office/word/2010/wordprocessingShape" mc:Ignorable="w14 w15 w16se w16cid wp14">
+<w:numbering xmlns:wpc="http://schemas.microsoft.com/office/word/2010/wordprocessingCanvas" xmlns:cx="http://schemas.microsoft.com/office/drawing/2014/chartex" xmlns:cx1="http://schemas.microsoft.com/office/drawing/2015/9/8/chartex" xmlns:cx2="http://schemas.microsoft.com/office/drawing/2015/10/21/chartex" xmlns:cx3="http://schemas.microsoft.com/office/drawing/2016/5/9/chartex" xmlns:cx4="http://schemas.microsoft.com/office/drawing/2016/5/10/chartex" xmlns:cx5="http://schemas.microsoft.com/office/drawing/2016/5/11/chartex" xmlns:cx6="http://schemas.microsoft.com/office/drawing/2016/5/12/chartex" xmlns:cx7="http://schemas.microsoft.com/office/drawing/2016/5/13/chartex" xmlns:cx8="http://schemas.microsoft.com/office/drawing/2016/5/14/chartex" xmlns:mc="http://schemas.openxmlformats.org/markup-compatibility/2006" xmlns:aink="http://schemas.microsoft.com/office/drawing/2016/ink" xmlns:am3d="http://schemas.microsoft.com/office/drawing/2017/model3d" xmlns:o="urn:schemas-microsoft-com:office:office" xmlns:r="http://schemas.openxmlformats.org/officeDocument/2006/relationships" xmlns:m="http://schemas.openxmlformats.org/officeDocument/2006/math" xmlns:v="urn:schemas-microsoft-com:vml" xmlns:wp14="http://schemas.microsoft.com/office/word/2010/wordprocessingDrawing" xmlns:wp="http://schemas.openxmlformats.org/drawingml/2006/wordprocessingDrawing" xmlns:w10="urn:schemas-microsoft-com:office:word" xmlns:w="http://schemas.openxmlformats.org/wordprocessingml/2006/main" xmlns:w14="http://schemas.microsoft.com/office/word/2010/wordml" xmlns:w15="http://schemas.microsoft.com/office/word/2012/wordml" xmlns:w16cex="http://schemas.microsoft.com/office/word/2018/wordml/cex" xmlns:w16cid="http://schemas.microsoft.com/office/word/2016/wordml/cid" xmlns:w16="http://schemas.microsoft.com/office/word/2018/wordml" xmlns:w16se="http://schemas.microsoft.com/office/word/2015/wordml/symex" xmlns:wpg="http://schemas.microsoft.com/office/word/2010/wordprocessingGroup" xmlns:wpi="http://schemas.microsoft.com/office/word/2010/wordprocessingInk" xmlns:wne="http://schemas.microsoft.com/office/word/2006/wordml" xmlns:wps="http://schemas.microsoft.com/office/word/2010/wordprocessingShape" mc:Ignorable="w14 w15 w16se w16cid w16 w16cex wp14">
   <w:abstractNum w:abstractNumId="0" w15:restartNumberingAfterBreak="0">
     <w:nsid w:val="0715591E"/>
     <w:multiLevelType w:val="multilevel"/>
@@ -2619,7 +3651,7 @@
 </file>
 
 <file path=word/styles.xml><?xml version="1.0" encoding="utf-8"?>
-<w:styles xmlns:mc="http://schemas.openxmlformats.org/markup-compatibility/2006" xmlns:r="http://schemas.openxmlformats.org/officeDocument/2006/relationships" xmlns:w="http://schemas.openxmlformats.org/wordprocessingml/2006/main" xmlns:w14="http://schemas.microsoft.com/office/word/2010/wordml" xmlns:w15="http://schemas.microsoft.com/office/word/2012/wordml" xmlns:w16cid="http://schemas.microsoft.com/office/word/2016/wordml/cid" xmlns:w16se="http://schemas.microsoft.com/office/word/2015/wordml/symex" mc:Ignorable="w14 w15 w16se w16cid">
+<w:styles xmlns:mc="http://schemas.openxmlformats.org/markup-compatibility/2006" xmlns:r="http://schemas.openxmlformats.org/officeDocument/2006/relationships" xmlns:w="http://schemas.openxmlformats.org/wordprocessingml/2006/main" xmlns:w14="http://schemas.microsoft.com/office/word/2010/wordml" xmlns:w15="http://schemas.microsoft.com/office/word/2012/wordml" xmlns:w16cex="http://schemas.microsoft.com/office/word/2018/wordml/cex" xmlns:w16cid="http://schemas.microsoft.com/office/word/2016/wordml/cid" xmlns:w16="http://schemas.microsoft.com/office/word/2018/wordml" xmlns:w16se="http://schemas.microsoft.com/office/word/2015/wordml/symex" mc:Ignorable="w14 w15 w16se w16cid w16 w16cex">
   <w:docDefaults>
     <w:rPrDefault>
       <w:rPr>
@@ -3018,10 +4050,10 @@
     <w:qFormat/>
     <w:rsid w:val="0066359A"/>
   </w:style>
-  <w:style w:type="paragraph" w:styleId="Overskrift1">
+  <w:style w:type="paragraph" w:styleId="Heading1">
     <w:name w:val="heading 1"/>
     <w:basedOn w:val="Normal"/>
-    <w:link w:val="Overskrift1Tegn"/>
+    <w:link w:val="Heading1Char"/>
     <w:uiPriority w:val="9"/>
     <w:qFormat/>
     <w:rsid w:val="003865ED"/>
@@ -3039,10 +4071,10 @@
       <w:lang w:eastAsia="da-DK"/>
     </w:rPr>
   </w:style>
-  <w:style w:type="paragraph" w:styleId="Overskrift3">
+  <w:style w:type="paragraph" w:styleId="Heading3">
     <w:name w:val="heading 3"/>
     <w:basedOn w:val="Normal"/>
-    <w:link w:val="Overskrift3Tegn"/>
+    <w:link w:val="Heading3Char"/>
     <w:uiPriority w:val="9"/>
     <w:qFormat/>
     <w:rsid w:val="003865ED"/>
@@ -3059,13 +4091,13 @@
       <w:lang w:eastAsia="da-DK"/>
     </w:rPr>
   </w:style>
-  <w:style w:type="character" w:default="1" w:styleId="Standardskrifttypeiafsnit">
+  <w:style w:type="character" w:default="1" w:styleId="DefaultParagraphFont">
     <w:name w:val="Default Paragraph Font"/>
     <w:uiPriority w:val="1"/>
     <w:semiHidden/>
     <w:unhideWhenUsed/>
   </w:style>
-  <w:style w:type="table" w:default="1" w:styleId="Tabel-Normal">
+  <w:style w:type="table" w:default="1" w:styleId="TableNormal">
     <w:name w:val="Normal Table"/>
     <w:uiPriority w:val="99"/>
     <w:semiHidden/>
@@ -3080,16 +4112,16 @@
       </w:tblCellMar>
     </w:tblPr>
   </w:style>
-  <w:style w:type="numbering" w:default="1" w:styleId="Ingenoversigt">
+  <w:style w:type="numbering" w:default="1" w:styleId="NoList">
     <w:name w:val="No List"/>
     <w:uiPriority w:val="99"/>
     <w:semiHidden/>
     <w:unhideWhenUsed/>
   </w:style>
-  <w:style w:type="character" w:customStyle="1" w:styleId="Overskrift1Tegn">
-    <w:name w:val="Overskrift 1 Tegn"/>
-    <w:basedOn w:val="Standardskrifttypeiafsnit"/>
-    <w:link w:val="Overskrift1"/>
+  <w:style w:type="character" w:customStyle="1" w:styleId="Heading1Char">
+    <w:name w:val="Heading 1 Char"/>
+    <w:basedOn w:val="DefaultParagraphFont"/>
+    <w:link w:val="Heading1"/>
     <w:uiPriority w:val="9"/>
     <w:rsid w:val="003865ED"/>
     <w:rPr>
@@ -3102,10 +4134,10 @@
       <w:lang w:eastAsia="da-DK"/>
     </w:rPr>
   </w:style>
-  <w:style w:type="character" w:customStyle="1" w:styleId="Overskrift3Tegn">
-    <w:name w:val="Overskrift 3 Tegn"/>
-    <w:basedOn w:val="Standardskrifttypeiafsnit"/>
-    <w:link w:val="Overskrift3"/>
+  <w:style w:type="character" w:customStyle="1" w:styleId="Heading3Char">
+    <w:name w:val="Heading 3 Char"/>
+    <w:basedOn w:val="DefaultParagraphFont"/>
+    <w:link w:val="Heading3"/>
     <w:uiPriority w:val="9"/>
     <w:rsid w:val="003865ED"/>
     <w:rPr>
@@ -3136,7 +4168,7 @@
   </w:style>
   <w:style w:type="character" w:styleId="Hyperlink">
     <w:name w:val="Hyperlink"/>
-    <w:basedOn w:val="Standardskrifttypeiafsnit"/>
+    <w:basedOn w:val="DefaultParagraphFont"/>
     <w:uiPriority w:val="99"/>
     <w:unhideWhenUsed/>
     <w:rsid w:val="003865ED"/>
@@ -3145,7 +4177,7 @@
       <w:u w:val="single"/>
     </w:rPr>
   </w:style>
-  <w:style w:type="paragraph" w:styleId="Listeafsnit">
+  <w:style w:type="paragraph" w:styleId="ListParagraph">
     <w:name w:val="List Paragraph"/>
     <w:basedOn w:val="Normal"/>
     <w:uiPriority w:val="34"/>
@@ -3156,9 +4188,9 @@
       <w:contextualSpacing/>
     </w:pPr>
   </w:style>
-  <w:style w:type="character" w:styleId="Ulstomtale">
+  <w:style w:type="character" w:styleId="UnresolvedMention">
     <w:name w:val="Unresolved Mention"/>
-    <w:basedOn w:val="Standardskrifttypeiafsnit"/>
+    <w:basedOn w:val="DefaultParagraphFont"/>
     <w:uiPriority w:val="99"/>
     <w:semiHidden/>
     <w:unhideWhenUsed/>

</xml_diff>